<commit_message>
Added tutorial lines and removed test convo
</commit_message>
<xml_diff>
--- a/Design Doc.docx
+++ b/Design Doc.docx
@@ -51,6 +51,9 @@
       <w:r>
         <w:t>2</w:t>
       </w:r>
+      <w:r>
+        <w:t>.1</w:t>
+      </w:r>
     </w:p>
     <w:p>
       <w:pPr>
@@ -61,7 +64,10 @@
         <w:t xml:space="preserve">February </w:t>
       </w:r>
       <w:r>
-        <w:t>25</w:t>
+        <w:t>2</w:t>
+      </w:r>
+      <w:r>
+        <w:t>6</w:t>
       </w:r>
       <w:r>
         <w:t>, 2024</w:t>
@@ -360,7 +366,14 @@
                 <w:rStyle w:val="Hyperlink"/>
                 <w:noProof/>
               </w:rPr>
-              <w:t>V1.2</w:t>
+              <w:t>V1.</w:t>
+            </w:r>
+            <w:r>
+              <w:rPr>
+                <w:rStyle w:val="Hyperlink"/>
+                <w:noProof/>
+              </w:rPr>
+              <w:t>2</w:t>
             </w:r>
             <w:r>
               <w:rPr>
@@ -8233,6 +8246,33 @@
         <w:t>Added more depth to Hal, Sal, and Dad</w:t>
       </w:r>
     </w:p>
+    <w:p>
+      <w:pPr>
+        <w:pStyle w:val="Heading3"/>
+        <w:rPr>
+          <w:lang w:val="en-US"/>
+        </w:rPr>
+      </w:pPr>
+      <w:r>
+        <w:rPr>
+          <w:lang w:val="en-US"/>
+        </w:rPr>
+        <w:t>V1.2.1</w:t>
+      </w:r>
+    </w:p>
+    <w:p>
+      <w:pPr>
+        <w:rPr>
+          <w:lang w:val="en-US"/>
+        </w:rPr>
+      </w:pPr>
+      <w:r>
+        <w:rPr>
+          <w:lang w:val="en-US"/>
+        </w:rPr>
+        <w:t>Named the “Dad” Mark</w:t>
+      </w:r>
+    </w:p>
     <w:p/>
     <w:p>
       <w:r>
@@ -10257,6 +10297,9 @@
         <w:t>Dad</w:t>
       </w:r>
       <w:bookmarkEnd w:id="41"/>
+      <w:r>
+        <w:t xml:space="preserve"> (Mark)</w:t>
+      </w:r>
     </w:p>
     <w:p>
       <w:pPr>
@@ -16747,23 +16790,6 @@
 </file>
 
 <file path=customXml/item1.xml><?xml version="1.0" encoding="utf-8"?>
-<p:properties xmlns:p="http://schemas.microsoft.com/office/2006/metadata/properties" xmlns:xsi="http://www.w3.org/2001/XMLSchema-instance" xmlns:pc="http://schemas.microsoft.com/office/infopath/2007/PartnerControls">
-  <documentManagement>
-    <_activity xmlns="fb09cb51-d096-4c65-98ba-548d51d18e12" xsi:nil="true"/>
-  </documentManagement>
-</p:properties>
-</file>
-
-<file path=customXml/item2.xml><?xml version="1.0" encoding="utf-8"?>
-<?mso-contentType ?>
-<FormTemplates xmlns="http://schemas.microsoft.com/sharepoint/v3/contenttype/forms">
-  <Display>DocumentLibraryForm</Display>
-  <Edit>DocumentLibraryForm</Edit>
-  <New>DocumentLibraryForm</New>
-</FormTemplates>
-</file>
-
-<file path=customXml/item3.xml><?xml version="1.0" encoding="utf-8"?>
 <ct:contentTypeSchema xmlns:ct="http://schemas.microsoft.com/office/2006/metadata/contentType" xmlns:ma="http://schemas.microsoft.com/office/2006/metadata/properties/metaAttributes" ct:_="" ma:_="" ma:contentTypeName="Document" ma:contentTypeID="0x010100B7FA1DABE19A7441B0DD9ECFD97FA9FD" ma:contentTypeVersion="16" ma:contentTypeDescription="Create a new document." ma:contentTypeScope="" ma:versionID="050f4f45281d41711b3fd526c487e384">
   <xsd:schema xmlns:xsd="http://www.w3.org/2001/XMLSchema" xmlns:xs="http://www.w3.org/2001/XMLSchema" xmlns:p="http://schemas.microsoft.com/office/2006/metadata/properties" xmlns:ns3="fb09cb51-d096-4c65-98ba-548d51d18e12" xmlns:ns4="4ea2eb1a-06eb-46a9-9e36-de3faac4ce52" targetNamespace="http://schemas.microsoft.com/office/2006/metadata/properties" ma:root="true" ma:fieldsID="70a97b6bbbcf4d804a06f93a6796394b" ns3:_="" ns4:_="">
     <xsd:import namespace="fb09cb51-d096-4c65-98ba-548d51d18e12"/>
@@ -17002,29 +17028,28 @@
 </ct:contentTypeSchema>
 </file>
 
+<file path=customXml/item2.xml><?xml version="1.0" encoding="utf-8"?>
+<?mso-contentType ?>
+<FormTemplates xmlns="http://schemas.microsoft.com/sharepoint/v3/contenttype/forms">
+  <Display>DocumentLibraryForm</Display>
+  <Edit>DocumentLibraryForm</Edit>
+  <New>DocumentLibraryForm</New>
+</FormTemplates>
+</file>
+
+<file path=customXml/item3.xml><?xml version="1.0" encoding="utf-8"?>
+<p:properties xmlns:p="http://schemas.microsoft.com/office/2006/metadata/properties" xmlns:xsi="http://www.w3.org/2001/XMLSchema-instance" xmlns:pc="http://schemas.microsoft.com/office/infopath/2007/PartnerControls">
+  <documentManagement>
+    <_activity xmlns="fb09cb51-d096-4c65-98ba-548d51d18e12" xsi:nil="true"/>
+  </documentManagement>
+</p:properties>
+</file>
+
 <file path=customXml/item4.xml><?xml version="1.0" encoding="utf-8"?>
 <b:Sources xmlns:b="http://schemas.openxmlformats.org/officeDocument/2006/bibliography" xmlns="http://schemas.openxmlformats.org/officeDocument/2006/bibliography" SelectedStyle="\APASixthEditionOfficeOnline.xsl" StyleName="APA" Version="6"/>
 </file>
 
 <file path=customXml/itemProps1.xml><?xml version="1.0" encoding="utf-8"?>
-<ds:datastoreItem xmlns:ds="http://schemas.openxmlformats.org/officeDocument/2006/customXml" ds:itemID="{B81D8913-E9F5-4F0D-ADCD-9F07268EA049}">
-  <ds:schemaRefs>
-    <ds:schemaRef ds:uri="http://schemas.microsoft.com/office/2006/metadata/properties"/>
-    <ds:schemaRef ds:uri="http://schemas.microsoft.com/office/infopath/2007/PartnerControls"/>
-    <ds:schemaRef ds:uri="fb09cb51-d096-4c65-98ba-548d51d18e12"/>
-  </ds:schemaRefs>
-</ds:datastoreItem>
-</file>
-
-<file path=customXml/itemProps2.xml><?xml version="1.0" encoding="utf-8"?>
-<ds:datastoreItem xmlns:ds="http://schemas.openxmlformats.org/officeDocument/2006/customXml" ds:itemID="{9284E319-C815-4678-B4BA-FFAB866021C7}">
-  <ds:schemaRefs>
-    <ds:schemaRef ds:uri="http://schemas.microsoft.com/sharepoint/v3/contenttype/forms"/>
-  </ds:schemaRefs>
-</ds:datastoreItem>
-</file>
-
-<file path=customXml/itemProps3.xml><?xml version="1.0" encoding="utf-8"?>
 <ds:datastoreItem xmlns:ds="http://schemas.openxmlformats.org/officeDocument/2006/customXml" ds:itemID="{E195F34E-44FF-41BA-B83E-E1F86F27B677}">
   <ds:schemaRefs>
     <ds:schemaRef ds:uri="http://schemas.microsoft.com/office/2006/metadata/contentType"/>
@@ -17043,6 +17068,24 @@
 </ds:datastoreItem>
 </file>
 
+<file path=customXml/itemProps2.xml><?xml version="1.0" encoding="utf-8"?>
+<ds:datastoreItem xmlns:ds="http://schemas.openxmlformats.org/officeDocument/2006/customXml" ds:itemID="{9284E319-C815-4678-B4BA-FFAB866021C7}">
+  <ds:schemaRefs>
+    <ds:schemaRef ds:uri="http://schemas.microsoft.com/sharepoint/v3/contenttype/forms"/>
+  </ds:schemaRefs>
+</ds:datastoreItem>
+</file>
+
+<file path=customXml/itemProps3.xml><?xml version="1.0" encoding="utf-8"?>
+<ds:datastoreItem xmlns:ds="http://schemas.openxmlformats.org/officeDocument/2006/customXml" ds:itemID="{B81D8913-E9F5-4F0D-ADCD-9F07268EA049}">
+  <ds:schemaRefs>
+    <ds:schemaRef ds:uri="http://schemas.microsoft.com/office/2006/metadata/properties"/>
+    <ds:schemaRef ds:uri="http://schemas.microsoft.com/office/infopath/2007/PartnerControls"/>
+    <ds:schemaRef ds:uri="fb09cb51-d096-4c65-98ba-548d51d18e12"/>
+  </ds:schemaRefs>
+</ds:datastoreItem>
+</file>
+
 <file path=customXml/itemProps4.xml><?xml version="1.0" encoding="utf-8"?>
 <ds:datastoreItem xmlns:ds="http://schemas.openxmlformats.org/officeDocument/2006/customXml" ds:itemID="{DF57F8C0-6ACC-450E-B4EB-1A0B0651084A}">
   <ds:schemaRefs>

</xml_diff>

<commit_message>
Added questions player can ask at door
</commit_message>
<xml_diff>
--- a/Design Doc.docx
+++ b/Design Doc.docx
@@ -52,7 +52,10 @@
         <w:t>2</w:t>
       </w:r>
       <w:r>
-        <w:t>.1</w:t>
+        <w:t>.</w:t>
+      </w:r>
+      <w:r>
+        <w:t>2</w:t>
       </w:r>
     </w:p>
     <w:p>
@@ -366,7 +369,14 @@
                 <w:rStyle w:val="Hyperlink"/>
                 <w:noProof/>
               </w:rPr>
-              <w:t>V1.</w:t>
+              <w:t>V1</w:t>
+            </w:r>
+            <w:r>
+              <w:rPr>
+                <w:rStyle w:val="Hyperlink"/>
+                <w:noProof/>
+              </w:rPr>
+              <w:t>.</w:t>
             </w:r>
             <w:r>
               <w:rPr>
@@ -8214,7 +8224,14 @@
         <w:rPr>
           <w:lang w:val="en-US"/>
         </w:rPr>
-        <w:t>Added characters and details not mentioned in 1.</w:t>
+        <w:t xml:space="preserve">Added characters and details not mentioned in </w:t>
+      </w:r>
+      <w:proofErr w:type="gramStart"/>
+      <w:r>
+        <w:rPr>
+          <w:lang w:val="en-US"/>
+        </w:rPr>
+        <w:t>1.</w:t>
       </w:r>
       <w:r>
         <w:rPr>
@@ -8222,6 +8239,7 @@
         </w:rPr>
         <w:t>0</w:t>
       </w:r>
+      <w:proofErr w:type="gramEnd"/>
     </w:p>
     <w:p>
       <w:pPr>
@@ -8273,6 +8291,24 @@
         <w:t>Named the “Dad” Mark</w:t>
       </w:r>
     </w:p>
+    <w:p>
+      <w:pPr>
+        <w:pStyle w:val="Heading3"/>
+      </w:pPr>
+      <w:r>
+        <w:t>V1.2.2</w:t>
+      </w:r>
+    </w:p>
+    <w:p>
+      <w:r>
+        <w:t xml:space="preserve">Added the questions and actions the player can do at the </w:t>
+      </w:r>
+      <w:proofErr w:type="gramStart"/>
+      <w:r>
+        <w:t>door</w:t>
+      </w:r>
+      <w:proofErr w:type="gramEnd"/>
+    </w:p>
     <w:p/>
     <w:p>
       <w:r>
@@ -8431,7 +8467,15 @@
     </w:p>
     <w:p>
       <w:r>
-        <w:t>Between This War of Mine and Frostpunk – cold, bleak</w:t>
+        <w:t xml:space="preserve">Between This War of Mine and </w:t>
+      </w:r>
+      <w:proofErr w:type="spellStart"/>
+      <w:r>
+        <w:t>Frostpunk</w:t>
+      </w:r>
+      <w:proofErr w:type="spellEnd"/>
+      <w:r>
+        <w:t xml:space="preserve"> – cold, bleak</w:t>
       </w:r>
       <w:r>
         <w:t>, warm in the cabin.</w:t>
@@ -8734,7 +8778,15 @@
         <w:t xml:space="preserve">Characters will speak when clicked on, or during certain </w:t>
       </w:r>
       <w:r>
-        <w:t xml:space="preserve">moments (knock on door, etc). </w:t>
+        <w:t xml:space="preserve">moments (knock on door, </w:t>
+      </w:r>
+      <w:proofErr w:type="spellStart"/>
+      <w:r>
+        <w:t>etc</w:t>
+      </w:r>
+      <w:proofErr w:type="spellEnd"/>
+      <w:r>
+        <w:t xml:space="preserve">). </w:t>
       </w:r>
       <w:r>
         <w:t xml:space="preserve">The text will appear in a box one letter at a time, </w:t>
@@ -8896,7 +8948,15 @@
         <w:t xml:space="preserve">Every night </w:t>
       </w:r>
       <w:r>
-        <w:t xml:space="preserve">after players are done talking with their party and resolving disputes, </w:t>
+        <w:t xml:space="preserve">after players </w:t>
+      </w:r>
+      <w:proofErr w:type="gramStart"/>
+      <w:r>
+        <w:t>are</w:t>
+      </w:r>
+      <w:proofErr w:type="gramEnd"/>
+      <w:r>
+        <w:t xml:space="preserve"> done talking with their party and resolving disputes, </w:t>
       </w:r>
       <w:r>
         <w:t>there will be a knock on the door</w:t>
@@ -8911,7 +8971,138 @@
         <w:t>verbally</w:t>
       </w:r>
       <w:r>
-        <w:t xml:space="preserve"> communicate to the other side of the door and ultimately decide whether or not to open the door, letting whatever was outside inside.</w:t>
+        <w:t xml:space="preserve"> communicate to the other side of the door and ultimately decide </w:t>
+      </w:r>
+      <w:proofErr w:type="gramStart"/>
+      <w:r>
+        <w:t>whether or not</w:t>
+      </w:r>
+      <w:proofErr w:type="gramEnd"/>
+      <w:r>
+        <w:t xml:space="preserve"> to open the door, letting whatever was outside inside.</w:t>
+      </w:r>
+    </w:p>
+    <w:p>
+      <w:r>
+        <w:t>The player can take a few actions with whatever is outside:</w:t>
+      </w:r>
+    </w:p>
+    <w:p>
+      <w:pPr>
+        <w:pStyle w:val="ListParagraph"/>
+        <w:numPr>
+          <w:ilvl w:val="0"/>
+          <w:numId w:val="7"/>
+        </w:numPr>
+      </w:pPr>
+      <w:r>
+        <w:t>Look through peephole (shows view and a description)</w:t>
+      </w:r>
+    </w:p>
+    <w:p>
+      <w:pPr>
+        <w:pStyle w:val="ListParagraph"/>
+        <w:numPr>
+          <w:ilvl w:val="0"/>
+          <w:numId w:val="7"/>
+        </w:numPr>
+      </w:pPr>
+      <w:r>
+        <w:t xml:space="preserve">Ask </w:t>
+      </w:r>
+      <w:proofErr w:type="gramStart"/>
+      <w:r>
+        <w:t>questions</w:t>
+      </w:r>
+      <w:proofErr w:type="gramEnd"/>
+    </w:p>
+    <w:p>
+      <w:pPr>
+        <w:pStyle w:val="ListParagraph"/>
+        <w:numPr>
+          <w:ilvl w:val="0"/>
+          <w:numId w:val="7"/>
+        </w:numPr>
+      </w:pPr>
+      <w:r>
+        <w:t xml:space="preserve">Stay </w:t>
+      </w:r>
+      <w:proofErr w:type="gramStart"/>
+      <w:r>
+        <w:t>silent</w:t>
+      </w:r>
+      <w:proofErr w:type="gramEnd"/>
+    </w:p>
+    <w:p>
+      <w:pPr>
+        <w:pStyle w:val="ListParagraph"/>
+        <w:numPr>
+          <w:ilvl w:val="0"/>
+          <w:numId w:val="7"/>
+        </w:numPr>
+      </w:pPr>
+      <w:r>
+        <w:t>Make decision (revealed after taking at least one action, let in/leave outside)</w:t>
+      </w:r>
+    </w:p>
+    <w:p/>
+    <w:p>
+      <w:r>
+        <w:t>They can ask the following questions:</w:t>
+      </w:r>
+    </w:p>
+    <w:p>
+      <w:pPr>
+        <w:pStyle w:val="ListParagraph"/>
+        <w:numPr>
+          <w:ilvl w:val="0"/>
+          <w:numId w:val="8"/>
+        </w:numPr>
+      </w:pPr>
+      <w:r>
+        <w:t>"Who are you?"</w:t>
+      </w:r>
+    </w:p>
+    <w:p>
+      <w:pPr>
+        <w:pStyle w:val="ListParagraph"/>
+        <w:numPr>
+          <w:ilvl w:val="0"/>
+          <w:numId w:val="8"/>
+        </w:numPr>
+      </w:pPr>
+      <w:r>
+        <w:t>"What do you want?"</w:t>
+      </w:r>
+    </w:p>
+    <w:p>
+      <w:pPr>
+        <w:pStyle w:val="ListParagraph"/>
+        <w:numPr>
+          <w:ilvl w:val="0"/>
+          <w:numId w:val="8"/>
+        </w:numPr>
+      </w:pPr>
+      <w:r>
+        <w:t>"Why should I let you in?"</w:t>
+      </w:r>
+    </w:p>
+    <w:p>
+      <w:pPr>
+        <w:pStyle w:val="ListParagraph"/>
+        <w:numPr>
+          <w:ilvl w:val="0"/>
+          <w:numId w:val="8"/>
+        </w:numPr>
+      </w:pPr>
+      <w:r>
+        <w:t>"How can you be helpful to me?"</w:t>
+      </w:r>
+    </w:p>
+    <w:p/>
+    <w:p>
+      <w:r>
+        <w:t>If the player lets the person/thing in, they can talk for a bit (if applicable).</w:t>
       </w:r>
     </w:p>
     <w:p>
@@ -9139,8 +9330,13 @@
         <w:t>Scavenging</w:t>
       </w:r>
       <w:r>
-        <w:t xml:space="preserve"> &amp; the stories scavengers bring back</w:t>
-      </w:r>
+        <w:t xml:space="preserve"> &amp; the stories scavengers bring </w:t>
+      </w:r>
+      <w:proofErr w:type="gramStart"/>
+      <w:r>
+        <w:t>back</w:t>
+      </w:r>
+      <w:proofErr w:type="gramEnd"/>
     </w:p>
     <w:p>
       <w:pPr>
@@ -9151,8 +9347,13 @@
         </w:numPr>
       </w:pPr>
       <w:r>
-        <w:t>Being forced to kick people out</w:t>
-      </w:r>
+        <w:t xml:space="preserve">Being forced to kick people </w:t>
+      </w:r>
+      <w:proofErr w:type="gramStart"/>
+      <w:r>
+        <w:t>out</w:t>
+      </w:r>
+      <w:proofErr w:type="gramEnd"/>
     </w:p>
     <w:p>
       <w:pPr>
@@ -9163,8 +9364,13 @@
         </w:numPr>
       </w:pPr>
       <w:r>
-        <w:t>Lore characters foreshadowing and giving background info</w:t>
-      </w:r>
+        <w:t xml:space="preserve">Lore characters foreshadowing and giving background </w:t>
+      </w:r>
+      <w:proofErr w:type="gramStart"/>
+      <w:r>
+        <w:t>info</w:t>
+      </w:r>
+      <w:proofErr w:type="gramEnd"/>
     </w:p>
     <w:p>
       <w:pPr>
@@ -9178,7 +9384,15 @@
     </w:p>
     <w:p>
       <w:r>
-        <w:t>The main progression of the story is focussed around what characters accompany the player and how they develop alongside each other.</w:t>
+        <w:t xml:space="preserve">The main progression of the story is focussed </w:t>
+      </w:r>
+      <w:proofErr w:type="gramStart"/>
+      <w:r>
+        <w:t>around</w:t>
+      </w:r>
+      <w:proofErr w:type="gramEnd"/>
+      <w:r>
+        <w:t xml:space="preserve"> what characters accompany the player and how they develop alongside each other.</w:t>
       </w:r>
     </w:p>
     <w:p>
@@ -9239,7 +9453,15 @@
         <w:t xml:space="preserve">Successfully reach border: Reaching the border will yield </w:t>
       </w:r>
       <w:r>
-        <w:t>various post-credits snippets of what happens to certain characters (Frostpunk style)</w:t>
+        <w:t>various post-credits snippets of what happens to certain characters (</w:t>
+      </w:r>
+      <w:proofErr w:type="spellStart"/>
+      <w:r>
+        <w:t>Frostpunk</w:t>
+      </w:r>
+      <w:proofErr w:type="spellEnd"/>
+      <w:r>
+        <w:t xml:space="preserve"> style)</w:t>
       </w:r>
     </w:p>
     <w:p/>
@@ -9265,9 +9487,14 @@
       </w:pPr>
       <w:bookmarkStart w:id="31" w:name="_Toc159753471"/>
       <w:r>
-        <w:t>General look and feel of world</w:t>
+        <w:t xml:space="preserve">General look and feel of </w:t>
+      </w:r>
+      <w:proofErr w:type="gramStart"/>
+      <w:r>
+        <w:t>world</w:t>
       </w:r>
       <w:bookmarkEnd w:id="31"/>
+      <w:proofErr w:type="gramEnd"/>
     </w:p>
     <w:p>
       <w:pPr>
@@ -9302,8 +9529,13 @@
         </w:numPr>
       </w:pPr>
       <w:r>
-        <w:t>Player inhabits a small log cabin</w:t>
-      </w:r>
+        <w:t xml:space="preserve">Player inhabits a small log </w:t>
+      </w:r>
+      <w:proofErr w:type="gramStart"/>
+      <w:r>
+        <w:t>cabin</w:t>
+      </w:r>
+      <w:proofErr w:type="gramEnd"/>
     </w:p>
     <w:p>
       <w:pPr>
@@ -9387,8 +9619,13 @@
         <w:t>be</w:t>
       </w:r>
       <w:r>
-        <w:t xml:space="preserve"> doing business</w:t>
-      </w:r>
+        <w:t xml:space="preserve"> doing </w:t>
+      </w:r>
+      <w:proofErr w:type="gramStart"/>
+      <w:r>
+        <w:t>business</w:t>
+      </w:r>
+      <w:proofErr w:type="gramEnd"/>
     </w:p>
     <w:p>
       <w:pPr>
@@ -9570,9 +9807,11 @@
       <w:r>
         <w:t xml:space="preserve">: </w:t>
       </w:r>
+      <w:proofErr w:type="gramStart"/>
       <w:r>
         <w:t>Dies</w:t>
       </w:r>
+      <w:proofErr w:type="gramEnd"/>
     </w:p>
     <w:p>
       <w:pPr>
@@ -9585,8 +9824,13 @@
       <w:r>
         <w:t xml:space="preserve">Fate if let in: </w:t>
       </w:r>
-      <w:r>
-        <w:t>In all likelihood will die, does nothing to help your party at all</w:t>
+      <w:proofErr w:type="gramStart"/>
+      <w:r>
+        <w:t>In all likelihood</w:t>
+      </w:r>
+      <w:proofErr w:type="gramEnd"/>
+      <w:r>
+        <w:t xml:space="preserve"> will die, does nothing to help your party at all</w:t>
       </w:r>
       <w:r>
         <w:t>.</w:t>
@@ -9614,7 +9858,15 @@
         <w:t xml:space="preserve">Backstory: </w:t>
       </w:r>
       <w:r>
-        <w:t xml:space="preserve">Tough childhood – father died and mother became an alcoholic. Fled the house at 14, </w:t>
+        <w:t xml:space="preserve">Tough childhood – father </w:t>
+      </w:r>
+      <w:proofErr w:type="gramStart"/>
+      <w:r>
+        <w:t>died</w:t>
+      </w:r>
+      <w:proofErr w:type="gramEnd"/>
+      <w:r>
+        <w:t xml:space="preserve"> and mother became an alcoholic. Fled the house at 14, </w:t>
       </w:r>
     </w:p>
     <w:p>
@@ -9861,8 +10113,13 @@
         <w:t xml:space="preserve">Fate if let in: </w:t>
       </w:r>
       <w:r>
-        <w:t>Can unlock certain endings if she gets the car</w:t>
-      </w:r>
+        <w:t xml:space="preserve">Can unlock certain endings if she gets the </w:t>
+      </w:r>
+      <w:proofErr w:type="gramStart"/>
+      <w:r>
+        <w:t>car</w:t>
+      </w:r>
+      <w:proofErr w:type="gramEnd"/>
     </w:p>
     <w:p>
       <w:pPr>
@@ -9904,7 +10161,15 @@
         <w:t xml:space="preserve">Personality: </w:t>
       </w:r>
       <w:r>
-        <w:t>Compassionate, curious, optimistic and idealistic, bit of a yapper, immature.</w:t>
+        <w:t xml:space="preserve">Compassionate, curious, </w:t>
+      </w:r>
+      <w:proofErr w:type="gramStart"/>
+      <w:r>
+        <w:t>optimistic</w:t>
+      </w:r>
+      <w:proofErr w:type="gramEnd"/>
+      <w:r>
+        <w:t xml:space="preserve"> and idealistic, bit of a yapper, immature.</w:t>
       </w:r>
     </w:p>
     <w:p>
@@ -9953,8 +10218,13 @@
         <w:t xml:space="preserve"> brother</w:t>
       </w:r>
       <w:r>
-        <w:t xml:space="preserve"> from shrapnel wounds</w:t>
-      </w:r>
+        <w:t xml:space="preserve"> from shrapnel </w:t>
+      </w:r>
+      <w:proofErr w:type="gramStart"/>
+      <w:r>
+        <w:t>wounds</w:t>
+      </w:r>
+      <w:proofErr w:type="gramEnd"/>
     </w:p>
     <w:p>
       <w:pPr>
@@ -10095,8 +10365,13 @@
         <w:t xml:space="preserve">Relevance to story: </w:t>
       </w:r>
       <w:r>
-        <w:t>Twin, trying not to die</w:t>
-      </w:r>
+        <w:t xml:space="preserve">Twin, trying not to </w:t>
+      </w:r>
+      <w:proofErr w:type="gramStart"/>
+      <w:r>
+        <w:t>die</w:t>
+      </w:r>
+      <w:proofErr w:type="gramEnd"/>
     </w:p>
     <w:p>
       <w:pPr>
@@ -10225,8 +10500,13 @@
         <w:t xml:space="preserve">Relevance to story: </w:t>
       </w:r>
       <w:r>
-        <w:t>It can end your story</w:t>
-      </w:r>
+        <w:t xml:space="preserve">It can end your </w:t>
+      </w:r>
+      <w:proofErr w:type="gramStart"/>
+      <w:r>
+        <w:t>story</w:t>
+      </w:r>
+      <w:proofErr w:type="gramEnd"/>
     </w:p>
     <w:p>
       <w:pPr>
@@ -10270,8 +10550,13 @@
         <w:t xml:space="preserve">Fate if left outside: </w:t>
       </w:r>
       <w:r>
-        <w:t>It goes away</w:t>
-      </w:r>
+        <w:t xml:space="preserve">It goes </w:t>
+      </w:r>
+      <w:proofErr w:type="gramStart"/>
+      <w:r>
+        <w:t>away</w:t>
+      </w:r>
+      <w:proofErr w:type="gramEnd"/>
     </w:p>
     <w:p>
       <w:pPr>
@@ -10285,7 +10570,15 @@
         <w:t xml:space="preserve">Fate if let in: </w:t>
       </w:r>
       <w:r>
-        <w:t>If Bob is present he will sacrifice himself, otherwise you + Jessica die</w:t>
+        <w:t xml:space="preserve">If Bob is </w:t>
+      </w:r>
+      <w:proofErr w:type="gramStart"/>
+      <w:r>
+        <w:t>present</w:t>
+      </w:r>
+      <w:proofErr w:type="gramEnd"/>
+      <w:r>
+        <w:t xml:space="preserve"> he will sacrifice himself, otherwise you + Jessica die</w:t>
       </w:r>
     </w:p>
     <w:p>
@@ -10316,7 +10609,15 @@
         <w:t>Looking for his son</w:t>
       </w:r>
       <w:r>
-        <w:t>. Has endured the hardships of war and loss. Was a devoted family man, but was separated from them after the war erupted.</w:t>
+        <w:t xml:space="preserve">. Has endured the hardships of war and loss. Was a devoted family </w:t>
+      </w:r>
+      <w:proofErr w:type="gramStart"/>
+      <w:r>
+        <w:t>man, but</w:t>
+      </w:r>
+      <w:proofErr w:type="gramEnd"/>
+      <w:r>
+        <w:t xml:space="preserve"> was separated from them after the war erupted.</w:t>
       </w:r>
     </w:p>
     <w:p>
@@ -10418,8 +10719,13 @@
         <w:t xml:space="preserve">Fate if left outside: </w:t>
       </w:r>
       <w:r>
-        <w:t>Unknown but won’t help player</w:t>
-      </w:r>
+        <w:t xml:space="preserve">Unknown but won’t help </w:t>
+      </w:r>
+      <w:proofErr w:type="gramStart"/>
+      <w:r>
+        <w:t>player</w:t>
+      </w:r>
+      <w:proofErr w:type="gramEnd"/>
     </w:p>
     <w:p>
       <w:pPr>
@@ -10433,7 +10739,15 @@
         <w:t xml:space="preserve">Fate if let in: </w:t>
       </w:r>
       <w:r>
-        <w:t>Will be pretty chill for the night, if given the shotgun they can save the player on the way to the border, otherwise nothing much</w:t>
+        <w:t xml:space="preserve">Will be </w:t>
+      </w:r>
+      <w:proofErr w:type="gramStart"/>
+      <w:r>
+        <w:t>pretty chill</w:t>
+      </w:r>
+      <w:proofErr w:type="gramEnd"/>
+      <w:r>
+        <w:t xml:space="preserve"> for the night, if given the shotgun they can save the player on the way to the border, otherwise nothing much</w:t>
       </w:r>
       <w:r>
         <w:t>.</w:t>
@@ -10531,8 +10845,13 @@
         <w:t xml:space="preserve">They </w:t>
       </w:r>
       <w:r>
-        <w:t>harass you and can kill/kidnap party members</w:t>
-      </w:r>
+        <w:t xml:space="preserve">harass you and can kill/kidnap party </w:t>
+      </w:r>
+      <w:proofErr w:type="gramStart"/>
+      <w:r>
+        <w:t>members</w:t>
+      </w:r>
+      <w:proofErr w:type="gramEnd"/>
     </w:p>
     <w:p>
       <w:pPr>
@@ -10578,8 +10897,13 @@
       <w:r>
         <w:t xml:space="preserve">Fate if left outside: </w:t>
       </w:r>
-      <w:r>
-        <w:t>At the moment nothing, but [TO BE DECIDED]</w:t>
+      <w:proofErr w:type="gramStart"/>
+      <w:r>
+        <w:t>At the moment</w:t>
+      </w:r>
+      <w:proofErr w:type="gramEnd"/>
+      <w:r>
+        <w:t xml:space="preserve"> nothing, but [TO BE DECIDED]</w:t>
       </w:r>
     </w:p>
     <w:p>
@@ -10594,8 +10918,13 @@
         <w:t xml:space="preserve">Fate if let in: </w:t>
       </w:r>
       <w:r>
-        <w:t>They will kill/kidnap (you don’t know) your party members and steal your car</w:t>
-      </w:r>
+        <w:t xml:space="preserve">They will kill/kidnap (you don’t know) your party members and steal your </w:t>
+      </w:r>
+      <w:proofErr w:type="gramStart"/>
+      <w:r>
+        <w:t>car</w:t>
+      </w:r>
+      <w:proofErr w:type="gramEnd"/>
     </w:p>
     <w:p>
       <w:pPr>
@@ -10664,8 +10993,13 @@
         <w:t xml:space="preserve">Relevance to story: </w:t>
       </w:r>
       <w:r>
-        <w:t>Provides lore, warns about raiders</w:t>
-      </w:r>
+        <w:t xml:space="preserve">Provides lore, warns about </w:t>
+      </w:r>
+      <w:proofErr w:type="gramStart"/>
+      <w:r>
+        <w:t>raiders</w:t>
+      </w:r>
+      <w:proofErr w:type="gramEnd"/>
     </w:p>
     <w:p>
       <w:pPr>
@@ -10797,8 +11131,13 @@
         <w:t xml:space="preserve">Relevance to story: </w:t>
       </w:r>
       <w:r>
-        <w:t>Provides lore</w:t>
-      </w:r>
+        <w:t xml:space="preserve">Provides </w:t>
+      </w:r>
+      <w:proofErr w:type="gramStart"/>
+      <w:r>
+        <w:t>lore</w:t>
+      </w:r>
+      <w:proofErr w:type="gramEnd"/>
     </w:p>
     <w:p>
       <w:pPr>
@@ -10992,7 +11331,21 @@
         <w:rPr>
           <w:lang w:val="en-US"/>
         </w:rPr>
-        <w:t xml:space="preserve">Jessica can be sent to scavenge, but will die. </w:t>
+        <w:t xml:space="preserve">Jessica can be sent to </w:t>
+      </w:r>
+      <w:proofErr w:type="gramStart"/>
+      <w:r>
+        <w:rPr>
+          <w:lang w:val="en-US"/>
+        </w:rPr>
+        <w:t>scavenge, but</w:t>
+      </w:r>
+      <w:proofErr w:type="gramEnd"/>
+      <w:r>
+        <w:rPr>
+          <w:lang w:val="en-US"/>
+        </w:rPr>
+        <w:t xml:space="preserve"> will die. </w:t>
       </w:r>
       <w:r>
         <w:rPr>
@@ -11472,13 +11825,37 @@
         <w:rPr>
           <w:lang w:val="en-CA"/>
         </w:rPr>
-        <w:t>Spoken Voicelines</w:t>
+        <w:t xml:space="preserve">Spoken </w:t>
+      </w:r>
+      <w:proofErr w:type="spellStart"/>
+      <w:r>
+        <w:rPr>
+          <w:lang w:val="en-CA"/>
+        </w:rPr>
+        <w:t>Voicelines</w:t>
       </w:r>
       <w:bookmarkEnd w:id="67"/>
-    </w:p>
-    <w:p>
-      <w:r>
-        <w:t>There will be optional voicelines that will accompany the written lines. Recording of spoken voicelines are TBD dependant on game progress. There will be a spreadsheet to organize the lines.</w:t>
+      <w:proofErr w:type="spellEnd"/>
+    </w:p>
+    <w:p>
+      <w:r>
+        <w:t xml:space="preserve">There will be optional </w:t>
+      </w:r>
+      <w:proofErr w:type="spellStart"/>
+      <w:r>
+        <w:t>voicelines</w:t>
+      </w:r>
+      <w:proofErr w:type="spellEnd"/>
+      <w:r>
+        <w:t xml:space="preserve"> that will accompany the written lines. Recording of spoken </w:t>
+      </w:r>
+      <w:proofErr w:type="spellStart"/>
+      <w:r>
+        <w:t>voicelines</w:t>
+      </w:r>
+      <w:proofErr w:type="spellEnd"/>
+      <w:r>
+        <w:t xml:space="preserve"> are TBD dependant on game progress. There will be a spreadsheet to organize the lines.</w:t>
       </w:r>
     </w:p>
     <w:p/>
@@ -11619,7 +11996,15 @@
         <w:t xml:space="preserve">The characters will </w:t>
       </w:r>
       <w:r>
-        <w:t xml:space="preserve">have various states depending on whether or not they have been encountered, kicked out, etc. They </w:t>
+        <w:t xml:space="preserve">have various states depending on </w:t>
+      </w:r>
+      <w:proofErr w:type="gramStart"/>
+      <w:r>
+        <w:t>whether or not</w:t>
+      </w:r>
+      <w:proofErr w:type="gramEnd"/>
+      <w:r>
+        <w:t xml:space="preserve"> they have been encountered, kicked out, etc. They </w:t>
       </w:r>
       <w:r>
         <w:t xml:space="preserve">will </w:t>
@@ -11631,7 +12016,15 @@
         <w:t xml:space="preserve">choose which lines to speak depending on conditions, allowing for more complexity to be added if time allows. As an example, one character might have a </w:t>
       </w:r>
       <w:r>
-        <w:t>line they always speak on Day 3. If time permits, it could branch depending on whether or not another character is present.</w:t>
+        <w:t xml:space="preserve">line they always speak on Day 3. If time permits, it could branch depending on </w:t>
+      </w:r>
+      <w:proofErr w:type="gramStart"/>
+      <w:r>
+        <w:t>whether or not</w:t>
+      </w:r>
+      <w:proofErr w:type="gramEnd"/>
+      <w:r>
+        <w:t xml:space="preserve"> another character is present.</w:t>
       </w:r>
     </w:p>
     <w:p>
@@ -11734,7 +12127,15 @@
     </w:p>
     <w:p>
       <w:r>
-        <w:t>Description of env (2d images, 3d renders, etc)</w:t>
+        <w:t xml:space="preserve">Description of env (2d images, 3d renders, </w:t>
+      </w:r>
+      <w:proofErr w:type="spellStart"/>
+      <w:r>
+        <w:t>etc</w:t>
+      </w:r>
+      <w:proofErr w:type="spellEnd"/>
+      <w:r>
+        <w:t>)</w:t>
       </w:r>
     </w:p>
     <w:p>
@@ -11771,7 +12172,15 @@
     </w:p>
     <w:p>
       <w:r>
-        <w:t>•The world has gone to shit; a giant blizzard has hit the town following several apocalyptical events (not of that big scale).</w:t>
+        <w:t xml:space="preserve">•The world has gone to </w:t>
+      </w:r>
+      <w:proofErr w:type="gramStart"/>
+      <w:r>
+        <w:t>shit</w:t>
+      </w:r>
+      <w:proofErr w:type="gramEnd"/>
+      <w:r>
+        <w:t>; a giant blizzard has hit the town following several apocalyptical events (not of that big scale).</w:t>
       </w:r>
     </w:p>
     <w:p>
@@ -11802,18 +12211,33 @@
     </w:p>
     <w:p>
       <w:r>
-        <w:t>The player will have the choice to go to the front of the house but right now I haven’t thought of anything that can happen as its only in front of the house</w:t>
-      </w:r>
-    </w:p>
-    <w:p>
-      <w:r>
-        <w:t>( maybe add something that can happen later)</w:t>
-      </w:r>
-    </w:p>
-    <w:p>
-      <w:r>
-        <w:t>The last location is the city ruins which is when the game ends and the aftermath rolls out</w:t>
-      </w:r>
+        <w:t xml:space="preserve">The player will have the choice to go to the front of the house but right now I haven’t thought of anything that can happen as its only in front of the </w:t>
+      </w:r>
+      <w:proofErr w:type="gramStart"/>
+      <w:r>
+        <w:t>house</w:t>
+      </w:r>
+      <w:proofErr w:type="gramEnd"/>
+    </w:p>
+    <w:p>
+      <w:proofErr w:type="gramStart"/>
+      <w:r>
+        <w:t>( maybe</w:t>
+      </w:r>
+      <w:proofErr w:type="gramEnd"/>
+      <w:r>
+        <w:t xml:space="preserve"> add something that can happen later)</w:t>
+      </w:r>
+    </w:p>
+    <w:p>
+      <w:r>
+        <w:t xml:space="preserve">The last location is the city ruins which is when the game ends and the aftermath rolls </w:t>
+      </w:r>
+      <w:proofErr w:type="gramStart"/>
+      <w:r>
+        <w:t>out</w:t>
+      </w:r>
+      <w:proofErr w:type="gramEnd"/>
     </w:p>
     <w:p>
       <w:pPr>
@@ -11827,7 +12251,21 @@
         <w:rPr>
           <w:lang w:val="en-CA"/>
         </w:rPr>
-        <w:t>Cabin ( not definitive)</w:t>
+        <w:t xml:space="preserve">Cabin </w:t>
+      </w:r>
+      <w:proofErr w:type="gramStart"/>
+      <w:r>
+        <w:rPr>
+          <w:lang w:val="en-CA"/>
+        </w:rPr>
+        <w:t>( not</w:t>
+      </w:r>
+      <w:proofErr w:type="gramEnd"/>
+      <w:r>
+        <w:rPr>
+          <w:lang w:val="en-CA"/>
+        </w:rPr>
+        <w:t xml:space="preserve"> definitive)</w:t>
       </w:r>
       <w:bookmarkEnd w:id="84"/>
     </w:p>
@@ -11838,7 +12276,15 @@
     </w:p>
     <w:p>
       <w:r>
-        <w:t>•Most of the game discussion will happen in the lobby ( living room?) saving time and resources by only using one background image</w:t>
+        <w:t xml:space="preserve">•Most of the game discussion will happen in the lobby </w:t>
+      </w:r>
+      <w:proofErr w:type="gramStart"/>
+      <w:r>
+        <w:t>( living</w:t>
+      </w:r>
+      <w:proofErr w:type="gramEnd"/>
+      <w:r>
+        <w:t xml:space="preserve"> room?) saving time and resources by only using one background image</w:t>
       </w:r>
     </w:p>
     <w:p>
@@ -11869,7 +12315,15 @@
     </w:p>
     <w:p>
       <w:r>
-        <w:t>•Retrospective Frostpunk Style of protagonist remembering their actions and asking if they did the right choices</w:t>
+        <w:t xml:space="preserve">•Retrospective </w:t>
+      </w:r>
+      <w:proofErr w:type="spellStart"/>
+      <w:r>
+        <w:t>Frostpunk</w:t>
+      </w:r>
+      <w:proofErr w:type="spellEnd"/>
+      <w:r>
+        <w:t xml:space="preserve"> Style of protagonist remembering their actions and asking if they did the right choices</w:t>
       </w:r>
     </w:p>
     <w:p>
@@ -11895,7 +12349,15 @@
     </w:p>
     <w:p>
       <w:r>
-        <w:t>•The protagonist has to resolve the internal conflicts and has to make the final choice on if people get to enter the cabin or not during the night</w:t>
+        <w:t xml:space="preserve">•The protagonist </w:t>
+      </w:r>
+      <w:proofErr w:type="gramStart"/>
+      <w:r>
+        <w:t>has to</w:t>
+      </w:r>
+      <w:proofErr w:type="gramEnd"/>
+      <w:r>
+        <w:t xml:space="preserve"> resolve the internal conflicts and has to make the final choice on if people get to enter the cabin or not during the night</w:t>
       </w:r>
     </w:p>
     <w:p>
@@ -11938,30 +12400,66 @@
         <w:rPr>
           <w:rFonts w:ascii="Calibri" w:eastAsia="Calibri" w:hAnsi="Calibri" w:cs="Calibri"/>
         </w:rPr>
-        <w:t>Jessica spent most of her life locked away on her mansion, only going out for the elite school she studied, when the war broke out her parents had to flee leaving her behind as she was separated from them. Because she never had that much contact with “normal life” she was raised to be very naïve and compassionate. She will be hard to keep around as her disability hinders her from doing more complicated tasks. Due to her more naïve vision on the world, she will always be in favour of opening the door and will dislike bob</w:t>
-      </w:r>
-    </w:p>
-    <w:p>
-      <w:pPr>
-        <w:pStyle w:val="Heading3"/>
-      </w:pPr>
-      <w:bookmarkStart w:id="89" w:name="_Toc159753529"/>
-      <w:r>
-        <w:t>Violet</w:t>
-      </w:r>
-      <w:bookmarkEnd w:id="89"/>
-    </w:p>
-    <w:p>
-      <w:pPr>
+        <w:t xml:space="preserve">Jessica spent most of her life locked away on her mansion, only going out for the elite school she studied, when the war broke out her parents had to flee leaving her behind as she was separated from them. Because she never had that much contact with “normal life” she was raised to be very naïve and compassionate. She will be hard to keep around as her disability hinders her from doing more complicated tasks. Due to her more naïve vision on the world, she will always be in favour of opening the door and will dislike </w:t>
+      </w:r>
+      <w:proofErr w:type="gramStart"/>
+      <w:r>
         <w:rPr>
           <w:rFonts w:ascii="Calibri" w:eastAsia="Calibri" w:hAnsi="Calibri" w:cs="Calibri"/>
         </w:rPr>
-      </w:pPr>
-      <w:r>
+        <w:t>bob</w:t>
+      </w:r>
+      <w:proofErr w:type="gramEnd"/>
+    </w:p>
+    <w:p>
+      <w:pPr>
+        <w:pStyle w:val="Heading3"/>
+      </w:pPr>
+      <w:bookmarkStart w:id="89" w:name="_Toc159753529"/>
+      <w:r>
+        <w:t>Violet</w:t>
+      </w:r>
+      <w:bookmarkEnd w:id="89"/>
+    </w:p>
+    <w:p>
+      <w:pPr>
         <w:rPr>
           <w:rFonts w:ascii="Calibri" w:eastAsia="Calibri" w:hAnsi="Calibri" w:cs="Calibri"/>
         </w:rPr>
-        <w:t>Use to be a mechanic before the war, Is really strong, she used to play rugby during college, and used to sing, but slowly her voice started to fade away due a illness. She is fearless and will volunteer herself to go to the gas station, if player denies she will insist ( hint the player they need send her). She can only be killed by being kicked out, during the bear and raid. She will mostly be neutral towards letting people in or not, she will butt off with one of the siblings sympathize. She will be essential to unlock one of the endings (go to the border by car)</w:t>
+      </w:pPr>
+      <w:r>
+        <w:rPr>
+          <w:rFonts w:ascii="Calibri" w:eastAsia="Calibri" w:hAnsi="Calibri" w:cs="Calibri"/>
+        </w:rPr>
+        <w:t xml:space="preserve">Use to be a mechanic before the war, </w:t>
+      </w:r>
+      <w:proofErr w:type="gramStart"/>
+      <w:r>
+        <w:rPr>
+          <w:rFonts w:ascii="Calibri" w:eastAsia="Calibri" w:hAnsi="Calibri" w:cs="Calibri"/>
+        </w:rPr>
+        <w:t>Is</w:t>
+      </w:r>
+      <w:proofErr w:type="gramEnd"/>
+      <w:r>
+        <w:rPr>
+          <w:rFonts w:ascii="Calibri" w:eastAsia="Calibri" w:hAnsi="Calibri" w:cs="Calibri"/>
+        </w:rPr>
+        <w:t xml:space="preserve"> really strong, she used to play rugby during college, and used to sing, but slowly her voice started to fade away due a illness. She is fearless and will volunteer herself to go to the gas station, if player denies she will insist </w:t>
+      </w:r>
+      <w:proofErr w:type="gramStart"/>
+      <w:r>
+        <w:rPr>
+          <w:rFonts w:ascii="Calibri" w:eastAsia="Calibri" w:hAnsi="Calibri" w:cs="Calibri"/>
+        </w:rPr>
+        <w:t>( hint</w:t>
+      </w:r>
+      <w:proofErr w:type="gramEnd"/>
+      <w:r>
+        <w:rPr>
+          <w:rFonts w:ascii="Calibri" w:eastAsia="Calibri" w:hAnsi="Calibri" w:cs="Calibri"/>
+        </w:rPr>
+        <w:t xml:space="preserve"> the player they need send her). She can only be killed by being kicked out, during the bear and raid. She will mostly be neutral towards letting people in or not, she will butt off with one of the siblings sympathize. She will be essential to unlock one of the endings (go to the border by car)</w:t>
       </w:r>
     </w:p>
     <w:p>
@@ -12136,7 +12634,15 @@
     </w:p>
     <w:p>
       <w:r>
-        <w:t>•If weapon is given he can be found in the end of the game with his kid in the last monologue</w:t>
+        <w:t xml:space="preserve">•If weapon is </w:t>
+      </w:r>
+      <w:proofErr w:type="gramStart"/>
+      <w:r>
+        <w:t>given</w:t>
+      </w:r>
+      <w:proofErr w:type="gramEnd"/>
+      <w:r>
+        <w:t xml:space="preserve"> he can be found in the end of the game with his kid in the last monologue</w:t>
       </w:r>
     </w:p>
     <w:p>
@@ -12178,7 +12684,15 @@
     </w:p>
     <w:p>
       <w:r>
-        <w:t>•Person banging on the door sounding like a kid pleading for help to when opened to have no one out there( make door take longer to open to make player nervous while people shout at him to open)</w:t>
+        <w:t xml:space="preserve">•Person banging on the door sounding like a kid pleading for help to when opened to have no one out </w:t>
+      </w:r>
+      <w:proofErr w:type="gramStart"/>
+      <w:r>
+        <w:t>there( make</w:t>
+      </w:r>
+      <w:proofErr w:type="gramEnd"/>
+      <w:r>
+        <w:t xml:space="preserve"> door take longer to open to make player nervous while people shout at him to open)</w:t>
       </w:r>
     </w:p>
     <w:p>
@@ -12207,7 +12721,21 @@
         <w:rPr>
           <w:strike/>
         </w:rPr>
-        <w:t xml:space="preserve">•James kill everyone </w:t>
+        <w:t xml:space="preserve">•James </w:t>
+      </w:r>
+      <w:proofErr w:type="gramStart"/>
+      <w:r>
+        <w:rPr>
+          <w:strike/>
+        </w:rPr>
+        <w:t>kill</w:t>
+      </w:r>
+      <w:proofErr w:type="gramEnd"/>
+      <w:r>
+        <w:rPr>
+          <w:strike/>
+        </w:rPr>
+        <w:t xml:space="preserve"> everyone </w:t>
       </w:r>
     </w:p>
     <w:p>
@@ -12217,17 +12745,41 @@
     </w:p>
     <w:p>
       <w:r>
-        <w:t>•Violet is not let in and everyone dies from lack of resources in the cabin</w:t>
-      </w:r>
-    </w:p>
-    <w:p>
-      <w:r>
-        <w:t>•Violet fixes the car and the remaining people go to the city to look for more people</w:t>
-      </w:r>
-    </w:p>
-    <w:p>
-      <w:r>
-        <w:t>•Protagonist doesn’t let anyone in and dies (why tho?)</w:t>
+        <w:t xml:space="preserve">•Violet is not let </w:t>
+      </w:r>
+      <w:proofErr w:type="gramStart"/>
+      <w:r>
+        <w:t>in</w:t>
+      </w:r>
+      <w:proofErr w:type="gramEnd"/>
+      <w:r>
+        <w:t xml:space="preserve"> and everyone dies from lack of resources in the cabin</w:t>
+      </w:r>
+    </w:p>
+    <w:p>
+      <w:r>
+        <w:t xml:space="preserve">•Violet fixes the </w:t>
+      </w:r>
+      <w:proofErr w:type="gramStart"/>
+      <w:r>
+        <w:t>car</w:t>
+      </w:r>
+      <w:proofErr w:type="gramEnd"/>
+      <w:r>
+        <w:t xml:space="preserve"> and the remaining people go to the city to look for more people</w:t>
+      </w:r>
+    </w:p>
+    <w:p>
+      <w:r>
+        <w:t xml:space="preserve">•Protagonist doesn’t let anyone in and dies (why </w:t>
+      </w:r>
+      <w:proofErr w:type="spellStart"/>
+      <w:r>
+        <w:t>tho</w:t>
+      </w:r>
+      <w:proofErr w:type="spellEnd"/>
+      <w:r>
+        <w:t>?)</w:t>
       </w:r>
     </w:p>
     <w:p>
@@ -12242,13 +12794,26 @@
       </w:pPr>
       <w:bookmarkStart w:id="95" w:name="_Toc159753535"/>
       <w:r>
-        <w:t>Ideas to implement</w:t>
+        <w:t xml:space="preserve">Ideas to </w:t>
+      </w:r>
+      <w:proofErr w:type="gramStart"/>
+      <w:r>
+        <w:t>implement</w:t>
       </w:r>
       <w:bookmarkEnd w:id="95"/>
-    </w:p>
-    <w:p>
-      <w:r>
-        <w:t>Change date kinda 2000s</w:t>
+      <w:proofErr w:type="gramEnd"/>
+    </w:p>
+    <w:p>
+      <w:r>
+        <w:t xml:space="preserve">Change date </w:t>
+      </w:r>
+      <w:proofErr w:type="spellStart"/>
+      <w:r>
+        <w:t>kinda</w:t>
+      </w:r>
+      <w:proofErr w:type="spellEnd"/>
+      <w:r>
+        <w:t xml:space="preserve"> 2000s</w:t>
       </w:r>
     </w:p>
     <w:p>
@@ -12271,8 +12836,13 @@
         <w:t>, maybe in a prologue</w:t>
       </w:r>
       <w:r>
-        <w:t>/flashback</w:t>
-      </w:r>
+        <w:t>/</w:t>
+      </w:r>
+      <w:proofErr w:type="gramStart"/>
+      <w:r>
+        <w:t>flashback</w:t>
+      </w:r>
+      <w:proofErr w:type="gramEnd"/>
     </w:p>
     <w:p>
       <w:r>
@@ -12284,12 +12854,28 @@
     </w:p>
     <w:p>
       <w:r>
-        <w:t>Maybe use tge branch and bottleneck story structure</w:t>
-      </w:r>
-    </w:p>
-    <w:p>
-      <w:r>
-        <w:t>Make it that only 2 characters are able to go with you to the end.</w:t>
+        <w:t xml:space="preserve">Maybe use </w:t>
+      </w:r>
+      <w:proofErr w:type="spellStart"/>
+      <w:r>
+        <w:t>tge</w:t>
+      </w:r>
+      <w:proofErr w:type="spellEnd"/>
+      <w:r>
+        <w:t xml:space="preserve"> branch and bottleneck story structure</w:t>
+      </w:r>
+    </w:p>
+    <w:p>
+      <w:r>
+        <w:t xml:space="preserve">Make it that only 2 characters </w:t>
+      </w:r>
+      <w:proofErr w:type="gramStart"/>
+      <w:r>
+        <w:t>are able to</w:t>
+      </w:r>
+      <w:proofErr w:type="gramEnd"/>
+      <w:r>
+        <w:t xml:space="preserve"> go with you to the end.</w:t>
       </w:r>
     </w:p>
     <w:p>
@@ -12298,8 +12884,13 @@
       </w:r>
     </w:p>
     <w:p>
-      <w:r>
-        <w:t>Frostpunk Style</w:t>
+      <w:proofErr w:type="spellStart"/>
+      <w:r>
+        <w:t>Frostpunk</w:t>
+      </w:r>
+      <w:proofErr w:type="spellEnd"/>
+      <w:r>
+        <w:t xml:space="preserve"> Style</w:t>
       </w:r>
     </w:p>
     <w:p>
@@ -12309,7 +12900,15 @@
     </w:p>
     <w:p>
       <w:r>
-        <w:t>Raiders: kidnap ( 1 or 2  people), if going alone to the border,</w:t>
+        <w:t xml:space="preserve">Raiders: kidnap </w:t>
+      </w:r>
+      <w:proofErr w:type="gramStart"/>
+      <w:r>
+        <w:t>( 1</w:t>
+      </w:r>
+      <w:proofErr w:type="gramEnd"/>
+      <w:r>
+        <w:t xml:space="preserve"> or 2  people), if going alone to the border,</w:t>
       </w:r>
       <w:r>
         <w:t xml:space="preserve"> if alone and has given weapon to dad will bump into him and his son( 12, 13 teenager) on the way there</w:t>
@@ -12354,8 +12953,13 @@
         </w:numPr>
       </w:pPr>
       <w:r>
-        <w:t>If let in, will make some small talk, give some more lore, and then leave</w:t>
-      </w:r>
+        <w:t xml:space="preserve">If let in, will make some small talk, give some more lore, and then </w:t>
+      </w:r>
+      <w:proofErr w:type="gramStart"/>
+      <w:r>
+        <w:t>leave</w:t>
+      </w:r>
+      <w:proofErr w:type="gramEnd"/>
     </w:p>
     <w:p>
       <w:pPr>
@@ -12369,8 +12973,13 @@
         <w:t xml:space="preserve">Imagining a </w:t>
       </w:r>
       <w:r>
-        <w:t>bearded woodsman with flannel, Bob Ross type personality, but it could be any build/gender/whatever</w:t>
-      </w:r>
+        <w:t>bearded woodsman with flannel, Bob Ross type personality, but it could be any build/gender/</w:t>
+      </w:r>
+      <w:proofErr w:type="gramStart"/>
+      <w:r>
+        <w:t>whatever</w:t>
+      </w:r>
+      <w:proofErr w:type="gramEnd"/>
     </w:p>
     <w:p>
       <w:pPr>
@@ -12381,7 +12990,15 @@
         </w:numPr>
       </w:pPr>
       <w:r>
-        <w:t>“Suspicious folks have been wandering around, keep a weapon on you if you can”</w:t>
+        <w:t xml:space="preserve">“Suspicious folks have been wandering around, keep a weapon on you if you </w:t>
+      </w:r>
+      <w:proofErr w:type="gramStart"/>
+      <w:r>
+        <w:t>can</w:t>
+      </w:r>
+      <w:proofErr w:type="gramEnd"/>
+      <w:r>
+        <w:t>”</w:t>
       </w:r>
     </w:p>
     <w:p>
@@ -12392,9 +13009,11 @@
       <w:r>
         <w:t>Raiders</w:t>
       </w:r>
+      <w:proofErr w:type="gramStart"/>
       <w:r>
         <w:t>/”police</w:t>
       </w:r>
+      <w:proofErr w:type="gramEnd"/>
       <w:r>
         <w:t>”</w:t>
       </w:r>
@@ -12451,8 +13070,13 @@
         <w:t xml:space="preserve">If locked out, they will shoot </w:t>
       </w:r>
       <w:r>
-        <w:t>at the door to no avail</w:t>
-      </w:r>
+        <w:t xml:space="preserve">at the door to no </w:t>
+      </w:r>
+      <w:proofErr w:type="gramStart"/>
+      <w:r>
+        <w:t>avail</w:t>
+      </w:r>
+      <w:proofErr w:type="gramEnd"/>
     </w:p>
     <w:p>
       <w:pPr>
@@ -12475,8 +13099,13 @@
         </w:numPr>
       </w:pPr>
       <w:r>
-        <w:t>Don’t stay in cabin, basically just an event like the bear</w:t>
-      </w:r>
+        <w:t xml:space="preserve">Don’t stay in cabin, basically just an event like the </w:t>
+      </w:r>
+      <w:proofErr w:type="gramStart"/>
+      <w:r>
+        <w:t>bear</w:t>
+      </w:r>
+      <w:proofErr w:type="gramEnd"/>
     </w:p>
     <w:p>
       <w:pPr>
@@ -12506,8 +13135,13 @@
         <w:t xml:space="preserve"> that can help</w:t>
       </w:r>
       <w:r>
-        <w:t xml:space="preserve"> the party</w:t>
-      </w:r>
+        <w:t xml:space="preserve"> the </w:t>
+      </w:r>
+      <w:proofErr w:type="gramStart"/>
+      <w:r>
+        <w:t>party</w:t>
+      </w:r>
+      <w:proofErr w:type="gramEnd"/>
     </w:p>
     <w:p>
       <w:pPr>
@@ -12545,7 +13179,15 @@
         </w:numPr>
       </w:pPr>
       <w:r>
-        <w:t>The group will vote to kick them out the very next day (stealing all of their resources)</w:t>
+        <w:t xml:space="preserve">The group will vote to kick them out the very next day (stealing </w:t>
+      </w:r>
+      <w:proofErr w:type="gramStart"/>
+      <w:r>
+        <w:t>all of</w:t>
+      </w:r>
+      <w:proofErr w:type="gramEnd"/>
+      <w:r>
+        <w:t xml:space="preserve"> their resources)</w:t>
       </w:r>
     </w:p>
     <w:p>
@@ -12563,8 +13205,13 @@
         <w:t xml:space="preserve">, </w:t>
       </w:r>
       <w:r>
-        <w:t>they will die very fast</w:t>
-      </w:r>
+        <w:t xml:space="preserve">they will die very </w:t>
+      </w:r>
+      <w:proofErr w:type="gramStart"/>
+      <w:r>
+        <w:t>fast</w:t>
+      </w:r>
+      <w:proofErr w:type="gramEnd"/>
     </w:p>
     <w:p>
       <w:pPr>
@@ -12601,8 +13248,13 @@
         </w:numPr>
       </w:pPr>
       <w:r>
-        <w:t>Brother/sister duo</w:t>
-      </w:r>
+        <w:t xml:space="preserve">Brother/sister </w:t>
+      </w:r>
+      <w:proofErr w:type="gramStart"/>
+      <w:r>
+        <w:t>duo</w:t>
+      </w:r>
+      <w:proofErr w:type="gramEnd"/>
     </w:p>
     <w:p>
       <w:pPr>
@@ -12613,7 +13265,15 @@
         </w:numPr>
       </w:pPr>
       <w:r>
-        <w:t>Useful skills, one is a medic and the other is a marksman</w:t>
+        <w:t xml:space="preserve">Useful skills, one is a </w:t>
+      </w:r>
+      <w:proofErr w:type="gramStart"/>
+      <w:r>
+        <w:t>medic</w:t>
+      </w:r>
+      <w:proofErr w:type="gramEnd"/>
+      <w:r>
+        <w:t xml:space="preserve"> and the other is a marksman</w:t>
       </w:r>
     </w:p>
     <w:p>
@@ -12625,8 +13285,13 @@
         </w:numPr>
       </w:pPr>
       <w:r>
-        <w:t>One of them is sick and needs a place to get better</w:t>
-      </w:r>
+        <w:t xml:space="preserve">One of them is sick and needs a place to get </w:t>
+      </w:r>
+      <w:proofErr w:type="gramStart"/>
+      <w:r>
+        <w:t>better</w:t>
+      </w:r>
+      <w:proofErr w:type="gramEnd"/>
     </w:p>
     <w:p>
       <w:pPr>
@@ -12674,8 +13339,13 @@
         </w:numPr>
       </w:pPr>
       <w:r>
-        <w:t>A fighter from the war, comes to the door looking shell-shocked and empty</w:t>
-      </w:r>
+        <w:t xml:space="preserve">A fighter from the war, comes to the door looking shell-shocked and </w:t>
+      </w:r>
+      <w:proofErr w:type="gramStart"/>
+      <w:r>
+        <w:t>empty</w:t>
+      </w:r>
+      <w:proofErr w:type="gramEnd"/>
     </w:p>
     <w:p>
       <w:pPr>
@@ -12689,8 +13359,13 @@
         <w:t xml:space="preserve">Will not speak if let in, just </w:t>
       </w:r>
       <w:r>
-        <w:t>sits down and doesn’t want to talk</w:t>
-      </w:r>
+        <w:t xml:space="preserve">sits down and doesn’t want to </w:t>
+      </w:r>
+      <w:proofErr w:type="gramStart"/>
+      <w:r>
+        <w:t>talk</w:t>
+      </w:r>
+      <w:proofErr w:type="gramEnd"/>
     </w:p>
     <w:p>
       <w:pPr>
@@ -12735,8 +13410,13 @@
         </w:numPr>
       </w:pPr>
       <w:r>
-        <w:t>Like the dad, only stays for a day</w:t>
-      </w:r>
+        <w:t xml:space="preserve">Like the dad, only stays for a </w:t>
+      </w:r>
+      <w:proofErr w:type="gramStart"/>
+      <w:r>
+        <w:t>day</w:t>
+      </w:r>
+      <w:proofErr w:type="gramEnd"/>
     </w:p>
     <w:p>
       <w:pPr>
@@ -12747,7 +13427,15 @@
         </w:numPr>
       </w:pPr>
       <w:r>
-        <w:t>Seems a little excited at the door, describing how they are collecting info, stories, etc on the war</w:t>
+        <w:t xml:space="preserve">Seems a little excited at the door, describing how they are collecting info, stories, </w:t>
+      </w:r>
+      <w:proofErr w:type="spellStart"/>
+      <w:r>
+        <w:t>etc</w:t>
+      </w:r>
+      <w:proofErr w:type="spellEnd"/>
+      <w:r>
+        <w:t xml:space="preserve"> on the war</w:t>
       </w:r>
       <w:r>
         <w:t xml:space="preserve"> (passionate).</w:t>
@@ -12762,8 +13450,13 @@
         </w:numPr>
       </w:pPr>
       <w:r>
-        <w:t>If let in, they will share lots of lore about the world and maybe some important info about the border/scavenging locations</w:t>
-      </w:r>
+        <w:t xml:space="preserve">If let in, they will share lots of lore about the world and maybe some important info about the border/scavenging </w:t>
+      </w:r>
+      <w:proofErr w:type="gramStart"/>
+      <w:r>
+        <w:t>locations</w:t>
+      </w:r>
+      <w:proofErr w:type="gramEnd"/>
     </w:p>
     <w:p>
       <w:pPr>
@@ -12774,8 +13467,15 @@
         </w:numPr>
       </w:pPr>
       <w:r>
-        <w:t>Will leave the next day, thanks for hospitality etc</w:t>
-      </w:r>
+        <w:t xml:space="preserve">Will leave the next day, thanks for hospitality </w:t>
+      </w:r>
+      <w:proofErr w:type="spellStart"/>
+      <w:proofErr w:type="gramStart"/>
+      <w:r>
+        <w:t>etc</w:t>
+      </w:r>
+      <w:proofErr w:type="spellEnd"/>
+      <w:proofErr w:type="gramEnd"/>
     </w:p>
     <w:p/>
     <w:p/>
@@ -12792,7 +13492,15 @@
         <w:t>Chosen characters</w:t>
       </w:r>
       <w:r>
-        <w:t>, events and sequence of order</w:t>
+        <w:t xml:space="preserve">, </w:t>
+      </w:r>
+      <w:proofErr w:type="gramStart"/>
+      <w:r>
+        <w:t>events</w:t>
+      </w:r>
+      <w:proofErr w:type="gramEnd"/>
+      <w:r>
+        <w:t xml:space="preserve"> and sequence of order</w:t>
       </w:r>
       <w:r>
         <w:t>:</w:t>
@@ -12870,7 +13578,15 @@
         <w:t>scavenge</w:t>
       </w:r>
       <w:r>
-        <w:t xml:space="preserve"> the can find the shell shocked soldier, who proceeds to ask for help</w:t>
+        <w:t xml:space="preserve"> the can find the </w:t>
+      </w:r>
+      <w:proofErr w:type="gramStart"/>
+      <w:r>
+        <w:t>shell shocked</w:t>
+      </w:r>
+      <w:proofErr w:type="gramEnd"/>
+      <w:r>
+        <w:t xml:space="preserve"> soldier, who proceeds to ask for help</w:t>
       </w:r>
       <w:r>
         <w:t xml:space="preserve">, </w:t>
@@ -12945,8 +13661,13 @@
         <w:t xml:space="preserve">spring or </w:t>
       </w:r>
       <w:r>
-        <w:t>some earlier time</w:t>
-      </w:r>
+        <w:t xml:space="preserve">some earlier </w:t>
+      </w:r>
+      <w:proofErr w:type="gramStart"/>
+      <w:r>
+        <w:t>time</w:t>
+      </w:r>
+      <w:proofErr w:type="gramEnd"/>
     </w:p>
     <w:p>
       <w:pPr>
@@ -12980,9 +13701,11 @@
       <w:r>
         <w:t xml:space="preserve">You </w:t>
       </w:r>
+      <w:proofErr w:type="gramStart"/>
       <w:r>
         <w:t>have to</w:t>
       </w:r>
+      <w:proofErr w:type="gramEnd"/>
       <w:r>
         <w:t xml:space="preserve"> send them out to get groceries (scavenging tutorial)</w:t>
       </w:r>
@@ -13002,7 +13725,15 @@
         <w:t>nighttime</w:t>
       </w:r>
       <w:r>
-        <w:t xml:space="preserve"> you have to let </w:t>
+        <w:t xml:space="preserve"> you </w:t>
+      </w:r>
+      <w:proofErr w:type="gramStart"/>
+      <w:r>
+        <w:t>have to</w:t>
+      </w:r>
+      <w:proofErr w:type="gramEnd"/>
+      <w:r>
+        <w:t xml:space="preserve"> let </w:t>
       </w:r>
       <w:r>
         <w:t>them back in (</w:t>
@@ -13206,7 +13937,15 @@
         <w:t xml:space="preserve"> Bob than Jessica (she would have on the first day perhaps).</w:t>
       </w:r>
       <w:r>
-        <w:t xml:space="preserve"> If you kept Bob out, Jessica will mention how she disagrees with your choice.</w:t>
+        <w:t xml:space="preserve"> If you kept Bob out, Jessica </w:t>
+      </w:r>
+      <w:proofErr w:type="gramStart"/>
+      <w:r>
+        <w:t>will</w:t>
+      </w:r>
+      <w:proofErr w:type="gramEnd"/>
+      <w:r>
+        <w:t xml:space="preserve"> mention how she disagrees with your choice.</w:t>
       </w:r>
     </w:p>
     <w:p>
@@ -13376,7 +14115,15 @@
       </w:r>
       <w:r>
         <w:lastRenderedPageBreak/>
-        <w:t>out, Jessica will say that she thinks that you should be a bit more kind</w:t>
+        <w:t xml:space="preserve">out, Jessica </w:t>
+      </w:r>
+      <w:proofErr w:type="gramStart"/>
+      <w:r>
+        <w:t>will</w:t>
+      </w:r>
+      <w:proofErr w:type="gramEnd"/>
+      <w:r>
+        <w:t xml:space="preserve"> say that she thinks that you should be a bit more kind</w:t>
       </w:r>
       <w:r>
         <w:t xml:space="preserve"> to people</w:t>
@@ -13415,7 +14162,15 @@
         <w:t>.</w:t>
       </w:r>
       <w:r>
-        <w:t xml:space="preserve"> If he has the gun he will mention he scared away a wild animal or something with a warning shot.</w:t>
+        <w:t xml:space="preserve"> If he has the </w:t>
+      </w:r>
+      <w:proofErr w:type="gramStart"/>
+      <w:r>
+        <w:t>gun</w:t>
+      </w:r>
+      <w:proofErr w:type="gramEnd"/>
+      <w:r>
+        <w:t xml:space="preserve"> he will mention he scared away a wild animal or something with a warning shot.</w:t>
       </w:r>
     </w:p>
     <w:p>
@@ -13897,7 +14652,15 @@
         <w:t xml:space="preserve"> they will mention how the blizzard s</w:t>
       </w:r>
       <w:r>
-        <w:t>topped and its raining a lot, it might cause some fog later</w:t>
+        <w:t xml:space="preserve">topped and </w:t>
+      </w:r>
+      <w:proofErr w:type="gramStart"/>
+      <w:r>
+        <w:t>its</w:t>
+      </w:r>
+      <w:proofErr w:type="gramEnd"/>
+      <w:r>
+        <w:t xml:space="preserve"> raining a lot, it might cause some fog later</w:t>
       </w:r>
     </w:p>
     <w:p>
@@ -13909,8 +14672,13 @@
         </w:numPr>
       </w:pPr>
       <w:r>
-        <w:t>Siblings arrive at night</w:t>
-      </w:r>
+        <w:t xml:space="preserve">Siblings arrive at </w:t>
+      </w:r>
+      <w:proofErr w:type="gramStart"/>
+      <w:r>
+        <w:t>night</w:t>
+      </w:r>
+      <w:proofErr w:type="gramEnd"/>
     </w:p>
     <w:p>
       <w:pPr>
@@ -13921,7 +14689,15 @@
         </w:numPr>
       </w:pPr>
       <w:r>
-        <w:t>Jessica will be in favour to let them in if alone or with violet, If with bob will</w:t>
+        <w:t xml:space="preserve">Jessica will be in favour to let them in if alone or with violet, </w:t>
+      </w:r>
+      <w:proofErr w:type="gramStart"/>
+      <w:r>
+        <w:t>If</w:t>
+      </w:r>
+      <w:proofErr w:type="gramEnd"/>
+      <w:r>
+        <w:t xml:space="preserve"> with bob will</w:t>
       </w:r>
       <w:r>
         <w:t xml:space="preserve"> tell the player to only let they crash there for the night</w:t>
@@ -14413,8 +15189,13 @@
         </w:numPr>
       </w:pPr>
       <w:r>
-        <w:t>If you have anyone else with you, you will make it</w:t>
-      </w:r>
+        <w:t xml:space="preserve">If you have anyone else with you, you will make </w:t>
+      </w:r>
+      <w:proofErr w:type="gramStart"/>
+      <w:r>
+        <w:t>it</w:t>
+      </w:r>
+      <w:proofErr w:type="gramEnd"/>
     </w:p>
     <w:p/>
     <w:p>
@@ -14429,7 +15210,15 @@
     </w:p>
     <w:p>
       <w:r>
-        <w:t xml:space="preserve">Character ( character(s) that were saved </w:t>
+        <w:t xml:space="preserve">Character </w:t>
+      </w:r>
+      <w:proofErr w:type="gramStart"/>
+      <w:r>
+        <w:t>( character</w:t>
+      </w:r>
+      <w:proofErr w:type="gramEnd"/>
+      <w:r>
+        <w:t xml:space="preserve">(s) that were saved </w:t>
       </w:r>
       <w:r>
         <w:t xml:space="preserve">with as condition to ending play out) if the name of the second character saved is not there it plays 2 endings separately </w:t>
@@ -14449,14 +15238,27 @@
       </w:r>
     </w:p>
     <w:p>
-      <w:r>
-        <w:t>What the fuck was going on my head When I let a bear get inside my house</w:t>
+      <w:proofErr w:type="gramStart"/>
+      <w:r>
+        <w:t>What the fuck</w:t>
+      </w:r>
+      <w:proofErr w:type="gramEnd"/>
+      <w:r>
+        <w:t xml:space="preserve"> was going on my head When I let a bear get inside my house</w:t>
       </w:r>
       <w:r>
         <w:t xml:space="preserve">. I’m dead now. </w:t>
       </w:r>
       <w:r>
-        <w:t xml:space="preserve">What makes me even sadder is that I’m just a number now, like those who where caught between </w:t>
+        <w:t xml:space="preserve">What makes me even sadder is that I’m just a number now, like those who </w:t>
+      </w:r>
+      <w:proofErr w:type="gramStart"/>
+      <w:r>
+        <w:t>where</w:t>
+      </w:r>
+      <w:proofErr w:type="gramEnd"/>
+      <w:r>
+        <w:t xml:space="preserve"> caught between </w:t>
       </w:r>
       <w:r>
         <w:t xml:space="preserve">conflicting ideas, my death is irrelevant, as it will all be forgotten </w:t>
@@ -14465,8 +15267,13 @@
         <w:t>in the future. I don’t think I can judge them to be honest</w:t>
       </w:r>
       <w:r>
-        <w:t>, it is in the human nature to not care about stuff that doesn’t affect them</w:t>
-      </w:r>
+        <w:t xml:space="preserve">, it is in the human nature to not care about stuff that doesn’t affect </w:t>
+      </w:r>
+      <w:proofErr w:type="gramStart"/>
+      <w:r>
+        <w:t>them</w:t>
+      </w:r>
+      <w:proofErr w:type="gramEnd"/>
     </w:p>
     <w:p>
       <w:r>
@@ -14479,7 +15286,15 @@
         <w:t>Player (Insane alone)</w:t>
       </w:r>
       <w:r>
-        <w:t xml:space="preserve"> ( joke ending)</w:t>
+        <w:t xml:space="preserve"> </w:t>
+      </w:r>
+      <w:proofErr w:type="gramStart"/>
+      <w:r>
+        <w:t>( joke</w:t>
+      </w:r>
+      <w:proofErr w:type="gramEnd"/>
+      <w:r>
+        <w:t xml:space="preserve"> ending)</w:t>
       </w:r>
     </w:p>
     <w:p>
@@ -14490,10 +15305,26 @@
         <w:t xml:space="preserve"> and dad. I was so excited because we were going to get some Ice cream together, </w:t>
       </w:r>
       <w:r>
-        <w:t xml:space="preserve">but for some reason we had to go walking, it was quite cold outside </w:t>
-      </w:r>
-      <w:r>
-        <w:t xml:space="preserve">but we finally got to the ice cream store! I orderd mine but the cashier was being angry at me, he pulled a water gun and shot me in the head. When I found out, I was </w:t>
+        <w:t xml:space="preserve">but for some reason we had to go walking, it was quite cold </w:t>
+      </w:r>
+      <w:proofErr w:type="gramStart"/>
+      <w:r>
+        <w:t>outside</w:t>
+      </w:r>
+      <w:proofErr w:type="gramEnd"/>
+      <w:r>
+        <w:t xml:space="preserve"> </w:t>
+      </w:r>
+      <w:r>
+        <w:t xml:space="preserve">but we finally got to the ice cream store! I </w:t>
+      </w:r>
+      <w:proofErr w:type="spellStart"/>
+      <w:r>
+        <w:t>orderd</w:t>
+      </w:r>
+      <w:proofErr w:type="spellEnd"/>
+      <w:r>
+        <w:t xml:space="preserve"> mine but the cashier was being angry at me, he pulled a water gun and shot me in the head. When I found out, I was </w:t>
       </w:r>
       <w:r>
         <w:t>dead, I went insane.</w:t>
@@ -14508,8 +15339,13 @@
       </w:r>
     </w:p>
     <w:p>
-      <w:r>
-        <w:t>Player( alone to the border</w:t>
+      <w:proofErr w:type="gramStart"/>
+      <w:r>
+        <w:t>Player( alone</w:t>
+      </w:r>
+      <w:proofErr w:type="gramEnd"/>
+      <w:r>
+        <w:t xml:space="preserve"> to the border</w:t>
       </w:r>
       <w:r>
         <w:t xml:space="preserve"> with our without car</w:t>
@@ -14544,12 +15380,28 @@
         <w:t xml:space="preserve"> We were at war. How could’ve done better? </w:t>
       </w:r>
       <w:r>
-        <w:t>I guess theres no more chances for me. For those who I met in the last days.</w:t>
-      </w:r>
-    </w:p>
-    <w:p>
-      <w:r>
-        <w:t xml:space="preserve">I’m sorry. I’m truly sorry  </w:t>
+        <w:t xml:space="preserve">I guess </w:t>
+      </w:r>
+      <w:proofErr w:type="spellStart"/>
+      <w:r>
+        <w:t>theres</w:t>
+      </w:r>
+      <w:proofErr w:type="spellEnd"/>
+      <w:r>
+        <w:t xml:space="preserve"> no more chances for me. For those who I met in the last days.</w:t>
+      </w:r>
+    </w:p>
+    <w:p>
+      <w:r>
+        <w:t xml:space="preserve">I’m sorry. I’m truly </w:t>
+      </w:r>
+      <w:proofErr w:type="gramStart"/>
+      <w:r>
+        <w:t>sorry</w:t>
+      </w:r>
+      <w:proofErr w:type="gramEnd"/>
+      <w:r>
+        <w:t xml:space="preserve">  </w:t>
       </w:r>
     </w:p>
     <w:p>
@@ -14559,7 +15411,15 @@
     </w:p>
     <w:p>
       <w:r>
-        <w:t>Player ( Dad)</w:t>
+        <w:t xml:space="preserve">Player </w:t>
+      </w:r>
+      <w:proofErr w:type="gramStart"/>
+      <w:r>
+        <w:t>( Dad</w:t>
+      </w:r>
+      <w:proofErr w:type="gramEnd"/>
+      <w:r>
+        <w:t>)</w:t>
       </w:r>
     </w:p>
     <w:p>
@@ -14574,7 +15434,15 @@
     </w:p>
     <w:p>
       <w:r>
-        <w:t>Bob ( Alone, Siblings)</w:t>
+        <w:t xml:space="preserve">Bob </w:t>
+      </w:r>
+      <w:proofErr w:type="gramStart"/>
+      <w:r>
+        <w:t>( Alone</w:t>
+      </w:r>
+      <w:proofErr w:type="gramEnd"/>
+      <w:r>
+        <w:t>, Siblings)</w:t>
       </w:r>
     </w:p>
     <w:p>
@@ -14582,10 +15450,18 @@
         <w:t xml:space="preserve">Bob went to </w:t>
       </w:r>
       <w:r>
-        <w:t>later join the army</w:t>
-      </w:r>
-      <w:r>
-        <w:t xml:space="preserve">, he knew </w:t>
+        <w:t xml:space="preserve">later join the </w:t>
+      </w:r>
+      <w:proofErr w:type="gramStart"/>
+      <w:r>
+        <w:t>army</w:t>
+      </w:r>
+      <w:r>
+        <w:t>,</w:t>
+      </w:r>
+      <w:proofErr w:type="gramEnd"/>
+      <w:r>
+        <w:t xml:space="preserve"> he knew </w:t>
       </w:r>
       <w:r>
         <w:t>his place wasn’t amongst those who fled. On our last meal together in refugee camp he said he was afraid of running from those who hurt him, he regrets a lot and now is time for him to fight for himself and others.</w:t>
@@ -14609,8 +15485,13 @@
       </w:r>
     </w:p>
     <w:p>
-      <w:r>
-        <w:t xml:space="preserve">Bob( Jessica) </w:t>
+      <w:proofErr w:type="gramStart"/>
+      <w:r>
+        <w:t>Bob( Jessica</w:t>
+      </w:r>
+      <w:proofErr w:type="gramEnd"/>
+      <w:r>
+        <w:t xml:space="preserve">) </w:t>
       </w:r>
     </w:p>
     <w:p>
@@ -14654,8 +15535,13 @@
       </w:r>
     </w:p>
     <w:p>
-      <w:r>
-        <w:t>Siblings(Alone</w:t>
+      <w:proofErr w:type="gramStart"/>
+      <w:r>
+        <w:t>Siblings(</w:t>
+      </w:r>
+      <w:proofErr w:type="gramEnd"/>
+      <w:r>
+        <w:t>Alone</w:t>
       </w:r>
       <w:r>
         <w:t>, Violet, Bob</w:t>
@@ -14669,13 +15555,26 @@
     </w:p>
     <w:p>
       <w:r>
-        <w:t xml:space="preserve">The moment we got to the border one of them thanked me a lot before running to the hospital barracks with his ( hers) brother( sister). Later </w:t>
+        <w:t xml:space="preserve">The moment we got to the border one of them thanked me a lot before running to the hospital barracks with his </w:t>
+      </w:r>
+      <w:proofErr w:type="gramStart"/>
+      <w:r>
+        <w:t>( hers</w:t>
+      </w:r>
+      <w:proofErr w:type="gramEnd"/>
+      <w:r>
+        <w:t xml:space="preserve">) brother( sister). Later </w:t>
       </w:r>
       <w:r>
         <w:t xml:space="preserve">I got a letter from them, </w:t>
       </w:r>
-      <w:r>
-        <w:t xml:space="preserve">He( she) mentioned that </w:t>
+      <w:proofErr w:type="gramStart"/>
+      <w:r>
+        <w:t>He( she</w:t>
+      </w:r>
+      <w:proofErr w:type="gramEnd"/>
+      <w:r>
+        <w:t xml:space="preserve">) mentioned that </w:t>
       </w:r>
       <w:r>
         <w:t xml:space="preserve">his ( hers) brother( sister ) fully recovered and they are working in the </w:t>
@@ -14698,21 +15597,42 @@
         <w:t>olet (alone</w:t>
       </w:r>
       <w:r>
-        <w:t xml:space="preserve">, the siblings </w:t>
+        <w:t xml:space="preserve">, the </w:t>
+      </w:r>
+      <w:proofErr w:type="gramStart"/>
+      <w:r>
+        <w:t xml:space="preserve">siblings </w:t>
       </w:r>
       <w:r>
         <w:t>)</w:t>
       </w:r>
+      <w:proofErr w:type="gramEnd"/>
     </w:p>
     <w:p>
       <w:r>
         <w:t xml:space="preserve">After Violet’s </w:t>
       </w:r>
       <w:r>
-        <w:t>skill was seen by some of the officers she was drafted to work in a workshop repairing tanks and some other vehicles</w:t>
-      </w:r>
-      <w:r>
-        <w:t xml:space="preserve">. She told me that in our last meal together, I was opposed to it but she still went trough. Two weeks later I saw in a newspaper </w:t>
+        <w:t xml:space="preserve">skill was seen by some of the </w:t>
+      </w:r>
+      <w:proofErr w:type="gramStart"/>
+      <w:r>
+        <w:t>officers</w:t>
+      </w:r>
+      <w:proofErr w:type="gramEnd"/>
+      <w:r>
+        <w:t xml:space="preserve"> she was drafted to work in a workshop repairing tanks and some other vehicles</w:t>
+      </w:r>
+      <w:r>
+        <w:t xml:space="preserve">. She told me that in our last meal together, I was opposed to </w:t>
+      </w:r>
+      <w:proofErr w:type="gramStart"/>
+      <w:r>
+        <w:t>it</w:t>
+      </w:r>
+      <w:proofErr w:type="gramEnd"/>
+      <w:r>
+        <w:t xml:space="preserve"> but she still went trough. Two weeks later I saw in a newspaper </w:t>
       </w:r>
       <w:r>
         <w:t>that a military base has been bombarded. 50 dead, 15 missing</w:t>
@@ -14733,9 +15653,11 @@
       </w:r>
     </w:p>
     <w:p>
+      <w:proofErr w:type="gramStart"/>
       <w:r>
         <w:t>Violet(</w:t>
       </w:r>
+      <w:proofErr w:type="gramEnd"/>
       <w:r>
         <w:t>Bob same ending if both are saved together)</w:t>
       </w:r>
@@ -14766,8 +15688,13 @@
       </w:r>
     </w:p>
     <w:p>
-      <w:r>
-        <w:t>Violet(Jessica</w:t>
+      <w:proofErr w:type="gramStart"/>
+      <w:r>
+        <w:t>Violet(</w:t>
+      </w:r>
+      <w:proofErr w:type="gramEnd"/>
+      <w:r>
+        <w:t>Jessica</w:t>
       </w:r>
       <w:r>
         <w:t xml:space="preserve"> same ending if both are saved together </w:t>
@@ -14784,7 +15711,15 @@
         <w:t>he hired Jessica to keep an eye on her, as she swore to take care of her</w:t>
       </w:r>
       <w:r>
-        <w:t>. The place has been going well. I passed there after some years, they were glad to see me. I even got a job offer.</w:t>
+        <w:t xml:space="preserve">. The place has been going well. I passed there after some </w:t>
+      </w:r>
+      <w:proofErr w:type="gramStart"/>
+      <w:r>
+        <w:t>years,</w:t>
+      </w:r>
+      <w:proofErr w:type="gramEnd"/>
+      <w:r>
+        <w:t xml:space="preserve"> they were glad to see me. I even got a job offer.</w:t>
       </w:r>
       <w:r>
         <w:t xml:space="preserve"> I guess it was worth it in the end.</w:t>
@@ -15146,6 +16081,119 @@
     </w:lvl>
   </w:abstractNum>
   <w:abstractNum w:abstractNumId="2" w15:restartNumberingAfterBreak="0">
+    <w:nsid w:val="2D5015DE"/>
+    <w:multiLevelType w:val="hybridMultilevel"/>
+    <w:tmpl w:val="586A41BE"/>
+    <w:lvl w:ilvl="0" w:tplc="10090001">
+      <w:start w:val="1"/>
+      <w:numFmt w:val="bullet"/>
+      <w:lvlText w:val=""/>
+      <w:lvlJc w:val="left"/>
+      <w:pPr>
+        <w:ind w:left="720" w:hanging="360"/>
+      </w:pPr>
+      <w:rPr>
+        <w:rFonts w:ascii="Symbol" w:hAnsi="Symbol" w:hint="default"/>
+      </w:rPr>
+    </w:lvl>
+    <w:lvl w:ilvl="1" w:tplc="10090003" w:tentative="1">
+      <w:start w:val="1"/>
+      <w:numFmt w:val="bullet"/>
+      <w:lvlText w:val="o"/>
+      <w:lvlJc w:val="left"/>
+      <w:pPr>
+        <w:ind w:left="1440" w:hanging="360"/>
+      </w:pPr>
+      <w:rPr>
+        <w:rFonts w:ascii="Courier New" w:hAnsi="Courier New" w:cs="Courier New" w:hint="default"/>
+      </w:rPr>
+    </w:lvl>
+    <w:lvl w:ilvl="2" w:tplc="10090005" w:tentative="1">
+      <w:start w:val="1"/>
+      <w:numFmt w:val="bullet"/>
+      <w:lvlText w:val=""/>
+      <w:lvlJc w:val="left"/>
+      <w:pPr>
+        <w:ind w:left="2160" w:hanging="360"/>
+      </w:pPr>
+      <w:rPr>
+        <w:rFonts w:ascii="Wingdings" w:hAnsi="Wingdings" w:hint="default"/>
+      </w:rPr>
+    </w:lvl>
+    <w:lvl w:ilvl="3" w:tplc="10090001" w:tentative="1">
+      <w:start w:val="1"/>
+      <w:numFmt w:val="bullet"/>
+      <w:lvlText w:val=""/>
+      <w:lvlJc w:val="left"/>
+      <w:pPr>
+        <w:ind w:left="2880" w:hanging="360"/>
+      </w:pPr>
+      <w:rPr>
+        <w:rFonts w:ascii="Symbol" w:hAnsi="Symbol" w:hint="default"/>
+      </w:rPr>
+    </w:lvl>
+    <w:lvl w:ilvl="4" w:tplc="10090003" w:tentative="1">
+      <w:start w:val="1"/>
+      <w:numFmt w:val="bullet"/>
+      <w:lvlText w:val="o"/>
+      <w:lvlJc w:val="left"/>
+      <w:pPr>
+        <w:ind w:left="3600" w:hanging="360"/>
+      </w:pPr>
+      <w:rPr>
+        <w:rFonts w:ascii="Courier New" w:hAnsi="Courier New" w:cs="Courier New" w:hint="default"/>
+      </w:rPr>
+    </w:lvl>
+    <w:lvl w:ilvl="5" w:tplc="10090005" w:tentative="1">
+      <w:start w:val="1"/>
+      <w:numFmt w:val="bullet"/>
+      <w:lvlText w:val=""/>
+      <w:lvlJc w:val="left"/>
+      <w:pPr>
+        <w:ind w:left="4320" w:hanging="360"/>
+      </w:pPr>
+      <w:rPr>
+        <w:rFonts w:ascii="Wingdings" w:hAnsi="Wingdings" w:hint="default"/>
+      </w:rPr>
+    </w:lvl>
+    <w:lvl w:ilvl="6" w:tplc="10090001" w:tentative="1">
+      <w:start w:val="1"/>
+      <w:numFmt w:val="bullet"/>
+      <w:lvlText w:val=""/>
+      <w:lvlJc w:val="left"/>
+      <w:pPr>
+        <w:ind w:left="5040" w:hanging="360"/>
+      </w:pPr>
+      <w:rPr>
+        <w:rFonts w:ascii="Symbol" w:hAnsi="Symbol" w:hint="default"/>
+      </w:rPr>
+    </w:lvl>
+    <w:lvl w:ilvl="7" w:tplc="10090003" w:tentative="1">
+      <w:start w:val="1"/>
+      <w:numFmt w:val="bullet"/>
+      <w:lvlText w:val="o"/>
+      <w:lvlJc w:val="left"/>
+      <w:pPr>
+        <w:ind w:left="5760" w:hanging="360"/>
+      </w:pPr>
+      <w:rPr>
+        <w:rFonts w:ascii="Courier New" w:hAnsi="Courier New" w:cs="Courier New" w:hint="default"/>
+      </w:rPr>
+    </w:lvl>
+    <w:lvl w:ilvl="8" w:tplc="10090005" w:tentative="1">
+      <w:start w:val="1"/>
+      <w:numFmt w:val="bullet"/>
+      <w:lvlText w:val=""/>
+      <w:lvlJc w:val="left"/>
+      <w:pPr>
+        <w:ind w:left="6480" w:hanging="360"/>
+      </w:pPr>
+      <w:rPr>
+        <w:rFonts w:ascii="Wingdings" w:hAnsi="Wingdings" w:hint="default"/>
+      </w:rPr>
+    </w:lvl>
+  </w:abstractNum>
+  <w:abstractNum w:abstractNumId="3" w15:restartNumberingAfterBreak="0">
     <w:nsid w:val="3F944082"/>
     <w:multiLevelType w:val="hybridMultilevel"/>
     <w:tmpl w:val="EF7AE1DC"/>
@@ -15258,7 +16306,7 @@
       </w:rPr>
     </w:lvl>
   </w:abstractNum>
-  <w:abstractNum w:abstractNumId="3" w15:restartNumberingAfterBreak="0">
+  <w:abstractNum w:abstractNumId="4" w15:restartNumberingAfterBreak="0">
     <w:nsid w:val="41755959"/>
     <w:multiLevelType w:val="hybridMultilevel"/>
     <w:tmpl w:val="C966CCC2"/>
@@ -15398,7 +16446,7 @@
       </w:rPr>
     </w:lvl>
   </w:abstractNum>
-  <w:abstractNum w:abstractNumId="4" w15:restartNumberingAfterBreak="0">
+  <w:abstractNum w:abstractNumId="5" w15:restartNumberingAfterBreak="0">
     <w:nsid w:val="64C47DE4"/>
     <w:multiLevelType w:val="hybridMultilevel"/>
     <w:tmpl w:val="E70C61A4"/>
@@ -15511,7 +16559,120 @@
       </w:rPr>
     </w:lvl>
   </w:abstractNum>
-  <w:abstractNum w:abstractNumId="5" w15:restartNumberingAfterBreak="0">
+  <w:abstractNum w:abstractNumId="6" w15:restartNumberingAfterBreak="0">
+    <w:nsid w:val="6AD35BF2"/>
+    <w:multiLevelType w:val="hybridMultilevel"/>
+    <w:tmpl w:val="3C18D144"/>
+    <w:lvl w:ilvl="0" w:tplc="10090001">
+      <w:start w:val="1"/>
+      <w:numFmt w:val="bullet"/>
+      <w:lvlText w:val=""/>
+      <w:lvlJc w:val="left"/>
+      <w:pPr>
+        <w:ind w:left="720" w:hanging="360"/>
+      </w:pPr>
+      <w:rPr>
+        <w:rFonts w:ascii="Symbol" w:hAnsi="Symbol" w:hint="default"/>
+      </w:rPr>
+    </w:lvl>
+    <w:lvl w:ilvl="1" w:tplc="10090003" w:tentative="1">
+      <w:start w:val="1"/>
+      <w:numFmt w:val="bullet"/>
+      <w:lvlText w:val="o"/>
+      <w:lvlJc w:val="left"/>
+      <w:pPr>
+        <w:ind w:left="1440" w:hanging="360"/>
+      </w:pPr>
+      <w:rPr>
+        <w:rFonts w:ascii="Courier New" w:hAnsi="Courier New" w:cs="Courier New" w:hint="default"/>
+      </w:rPr>
+    </w:lvl>
+    <w:lvl w:ilvl="2" w:tplc="10090005" w:tentative="1">
+      <w:start w:val="1"/>
+      <w:numFmt w:val="bullet"/>
+      <w:lvlText w:val=""/>
+      <w:lvlJc w:val="left"/>
+      <w:pPr>
+        <w:ind w:left="2160" w:hanging="360"/>
+      </w:pPr>
+      <w:rPr>
+        <w:rFonts w:ascii="Wingdings" w:hAnsi="Wingdings" w:hint="default"/>
+      </w:rPr>
+    </w:lvl>
+    <w:lvl w:ilvl="3" w:tplc="10090001" w:tentative="1">
+      <w:start w:val="1"/>
+      <w:numFmt w:val="bullet"/>
+      <w:lvlText w:val=""/>
+      <w:lvlJc w:val="left"/>
+      <w:pPr>
+        <w:ind w:left="2880" w:hanging="360"/>
+      </w:pPr>
+      <w:rPr>
+        <w:rFonts w:ascii="Symbol" w:hAnsi="Symbol" w:hint="default"/>
+      </w:rPr>
+    </w:lvl>
+    <w:lvl w:ilvl="4" w:tplc="10090003" w:tentative="1">
+      <w:start w:val="1"/>
+      <w:numFmt w:val="bullet"/>
+      <w:lvlText w:val="o"/>
+      <w:lvlJc w:val="left"/>
+      <w:pPr>
+        <w:ind w:left="3600" w:hanging="360"/>
+      </w:pPr>
+      <w:rPr>
+        <w:rFonts w:ascii="Courier New" w:hAnsi="Courier New" w:cs="Courier New" w:hint="default"/>
+      </w:rPr>
+    </w:lvl>
+    <w:lvl w:ilvl="5" w:tplc="10090005" w:tentative="1">
+      <w:start w:val="1"/>
+      <w:numFmt w:val="bullet"/>
+      <w:lvlText w:val=""/>
+      <w:lvlJc w:val="left"/>
+      <w:pPr>
+        <w:ind w:left="4320" w:hanging="360"/>
+      </w:pPr>
+      <w:rPr>
+        <w:rFonts w:ascii="Wingdings" w:hAnsi="Wingdings" w:hint="default"/>
+      </w:rPr>
+    </w:lvl>
+    <w:lvl w:ilvl="6" w:tplc="10090001" w:tentative="1">
+      <w:start w:val="1"/>
+      <w:numFmt w:val="bullet"/>
+      <w:lvlText w:val=""/>
+      <w:lvlJc w:val="left"/>
+      <w:pPr>
+        <w:ind w:left="5040" w:hanging="360"/>
+      </w:pPr>
+      <w:rPr>
+        <w:rFonts w:ascii="Symbol" w:hAnsi="Symbol" w:hint="default"/>
+      </w:rPr>
+    </w:lvl>
+    <w:lvl w:ilvl="7" w:tplc="10090003" w:tentative="1">
+      <w:start w:val="1"/>
+      <w:numFmt w:val="bullet"/>
+      <w:lvlText w:val="o"/>
+      <w:lvlJc w:val="left"/>
+      <w:pPr>
+        <w:ind w:left="5760" w:hanging="360"/>
+      </w:pPr>
+      <w:rPr>
+        <w:rFonts w:ascii="Courier New" w:hAnsi="Courier New" w:cs="Courier New" w:hint="default"/>
+      </w:rPr>
+    </w:lvl>
+    <w:lvl w:ilvl="8" w:tplc="10090005" w:tentative="1">
+      <w:start w:val="1"/>
+      <w:numFmt w:val="bullet"/>
+      <w:lvlText w:val=""/>
+      <w:lvlJc w:val="left"/>
+      <w:pPr>
+        <w:ind w:left="6480" w:hanging="360"/>
+      </w:pPr>
+      <w:rPr>
+        <w:rFonts w:ascii="Wingdings" w:hAnsi="Wingdings" w:hint="default"/>
+      </w:rPr>
+    </w:lvl>
+  </w:abstractNum>
+  <w:abstractNum w:abstractNumId="7" w15:restartNumberingAfterBreak="0">
     <w:nsid w:val="7D4D5047"/>
     <w:multiLevelType w:val="hybridMultilevel"/>
     <w:tmpl w:val="55BEB4BC"/>
@@ -15624,22 +16785,28 @@
     </w:lvl>
   </w:abstractNum>
   <w:num w:numId="1" w16cid:durableId="1110130834">
-    <w:abstractNumId w:val="4"/>
+    <w:abstractNumId w:val="5"/>
   </w:num>
   <w:num w:numId="2" w16cid:durableId="1285425839">
     <w:abstractNumId w:val="1"/>
   </w:num>
   <w:num w:numId="3" w16cid:durableId="209071339">
-    <w:abstractNumId w:val="2"/>
+    <w:abstractNumId w:val="3"/>
   </w:num>
   <w:num w:numId="4" w16cid:durableId="1985967227">
-    <w:abstractNumId w:val="5"/>
+    <w:abstractNumId w:val="7"/>
   </w:num>
   <w:num w:numId="5" w16cid:durableId="910433257">
     <w:abstractNumId w:val="0"/>
   </w:num>
   <w:num w:numId="6" w16cid:durableId="370426925">
-    <w:abstractNumId w:val="3"/>
+    <w:abstractNumId w:val="4"/>
+  </w:num>
+  <w:num w:numId="7" w16cid:durableId="595283490">
+    <w:abstractNumId w:val="2"/>
+  </w:num>
+  <w:num w:numId="8" w16cid:durableId="1953784931">
+    <w:abstractNumId w:val="6"/>
   </w:num>
 </w:numbering>
 </file>
@@ -16790,6 +17957,23 @@
 </file>
 
 <file path=customXml/item1.xml><?xml version="1.0" encoding="utf-8"?>
+<p:properties xmlns:p="http://schemas.microsoft.com/office/2006/metadata/properties" xmlns:xsi="http://www.w3.org/2001/XMLSchema-instance" xmlns:pc="http://schemas.microsoft.com/office/infopath/2007/PartnerControls">
+  <documentManagement>
+    <_activity xmlns="fb09cb51-d096-4c65-98ba-548d51d18e12" xsi:nil="true"/>
+  </documentManagement>
+</p:properties>
+</file>
+
+<file path=customXml/item2.xml><?xml version="1.0" encoding="utf-8"?>
+<?mso-contentType ?>
+<FormTemplates xmlns="http://schemas.microsoft.com/sharepoint/v3/contenttype/forms">
+  <Display>DocumentLibraryForm</Display>
+  <Edit>DocumentLibraryForm</Edit>
+  <New>DocumentLibraryForm</New>
+</FormTemplates>
+</file>
+
+<file path=customXml/item3.xml><?xml version="1.0" encoding="utf-8"?>
 <ct:contentTypeSchema xmlns:ct="http://schemas.microsoft.com/office/2006/metadata/contentType" xmlns:ma="http://schemas.microsoft.com/office/2006/metadata/properties/metaAttributes" ct:_="" ma:_="" ma:contentTypeName="Document" ma:contentTypeID="0x010100B7FA1DABE19A7441B0DD9ECFD97FA9FD" ma:contentTypeVersion="16" ma:contentTypeDescription="Create a new document." ma:contentTypeScope="" ma:versionID="050f4f45281d41711b3fd526c487e384">
   <xsd:schema xmlns:xsd="http://www.w3.org/2001/XMLSchema" xmlns:xs="http://www.w3.org/2001/XMLSchema" xmlns:p="http://schemas.microsoft.com/office/2006/metadata/properties" xmlns:ns3="fb09cb51-d096-4c65-98ba-548d51d18e12" xmlns:ns4="4ea2eb1a-06eb-46a9-9e36-de3faac4ce52" targetNamespace="http://schemas.microsoft.com/office/2006/metadata/properties" ma:root="true" ma:fieldsID="70a97b6bbbcf4d804a06f93a6796394b" ns3:_="" ns4:_="">
     <xsd:import namespace="fb09cb51-d096-4c65-98ba-548d51d18e12"/>
@@ -17028,28 +18212,29 @@
 </ct:contentTypeSchema>
 </file>
 
-<file path=customXml/item2.xml><?xml version="1.0" encoding="utf-8"?>
-<?mso-contentType ?>
-<FormTemplates xmlns="http://schemas.microsoft.com/sharepoint/v3/contenttype/forms">
-  <Display>DocumentLibraryForm</Display>
-  <Edit>DocumentLibraryForm</Edit>
-  <New>DocumentLibraryForm</New>
-</FormTemplates>
-</file>
-
-<file path=customXml/item3.xml><?xml version="1.0" encoding="utf-8"?>
-<p:properties xmlns:p="http://schemas.microsoft.com/office/2006/metadata/properties" xmlns:xsi="http://www.w3.org/2001/XMLSchema-instance" xmlns:pc="http://schemas.microsoft.com/office/infopath/2007/PartnerControls">
-  <documentManagement>
-    <_activity xmlns="fb09cb51-d096-4c65-98ba-548d51d18e12" xsi:nil="true"/>
-  </documentManagement>
-</p:properties>
-</file>
-
 <file path=customXml/item4.xml><?xml version="1.0" encoding="utf-8"?>
 <b:Sources xmlns:b="http://schemas.openxmlformats.org/officeDocument/2006/bibliography" xmlns="http://schemas.openxmlformats.org/officeDocument/2006/bibliography" SelectedStyle="\APASixthEditionOfficeOnline.xsl" StyleName="APA" Version="6"/>
 </file>
 
 <file path=customXml/itemProps1.xml><?xml version="1.0" encoding="utf-8"?>
+<ds:datastoreItem xmlns:ds="http://schemas.openxmlformats.org/officeDocument/2006/customXml" ds:itemID="{B81D8913-E9F5-4F0D-ADCD-9F07268EA049}">
+  <ds:schemaRefs>
+    <ds:schemaRef ds:uri="http://schemas.microsoft.com/office/2006/metadata/properties"/>
+    <ds:schemaRef ds:uri="http://schemas.microsoft.com/office/infopath/2007/PartnerControls"/>
+    <ds:schemaRef ds:uri="fb09cb51-d096-4c65-98ba-548d51d18e12"/>
+  </ds:schemaRefs>
+</ds:datastoreItem>
+</file>
+
+<file path=customXml/itemProps2.xml><?xml version="1.0" encoding="utf-8"?>
+<ds:datastoreItem xmlns:ds="http://schemas.openxmlformats.org/officeDocument/2006/customXml" ds:itemID="{9284E319-C815-4678-B4BA-FFAB866021C7}">
+  <ds:schemaRefs>
+    <ds:schemaRef ds:uri="http://schemas.microsoft.com/sharepoint/v3/contenttype/forms"/>
+  </ds:schemaRefs>
+</ds:datastoreItem>
+</file>
+
+<file path=customXml/itemProps3.xml><?xml version="1.0" encoding="utf-8"?>
 <ds:datastoreItem xmlns:ds="http://schemas.openxmlformats.org/officeDocument/2006/customXml" ds:itemID="{E195F34E-44FF-41BA-B83E-E1F86F27B677}">
   <ds:schemaRefs>
     <ds:schemaRef ds:uri="http://schemas.microsoft.com/office/2006/metadata/contentType"/>
@@ -17068,24 +18253,6 @@
 </ds:datastoreItem>
 </file>
 
-<file path=customXml/itemProps2.xml><?xml version="1.0" encoding="utf-8"?>
-<ds:datastoreItem xmlns:ds="http://schemas.openxmlformats.org/officeDocument/2006/customXml" ds:itemID="{9284E319-C815-4678-B4BA-FFAB866021C7}">
-  <ds:schemaRefs>
-    <ds:schemaRef ds:uri="http://schemas.microsoft.com/sharepoint/v3/contenttype/forms"/>
-  </ds:schemaRefs>
-</ds:datastoreItem>
-</file>
-
-<file path=customXml/itemProps3.xml><?xml version="1.0" encoding="utf-8"?>
-<ds:datastoreItem xmlns:ds="http://schemas.openxmlformats.org/officeDocument/2006/customXml" ds:itemID="{B81D8913-E9F5-4F0D-ADCD-9F07268EA049}">
-  <ds:schemaRefs>
-    <ds:schemaRef ds:uri="http://schemas.microsoft.com/office/2006/metadata/properties"/>
-    <ds:schemaRef ds:uri="http://schemas.microsoft.com/office/infopath/2007/PartnerControls"/>
-    <ds:schemaRef ds:uri="fb09cb51-d096-4c65-98ba-548d51d18e12"/>
-  </ds:schemaRefs>
-</ds:datastoreItem>
-</file>
-
 <file path=customXml/itemProps4.xml><?xml version="1.0" encoding="utf-8"?>
 <ds:datastoreItem xmlns:ds="http://schemas.openxmlformats.org/officeDocument/2006/customXml" ds:itemID="{DF57F8C0-6ACC-450E-B4EB-1A0B0651084A}">
   <ds:schemaRefs>

</xml_diff>